<commit_message>
acceptatietest en clean expiredrecord in db
</commit_message>
<xml_diff>
--- a/Documentatie/KT2/ad.9_integrale_systeemtest.docx
+++ b/Documentatie/KT2/ad.9_integrale_systeemtest.docx
@@ -3943,15 +3943,7 @@
                                         <w:sz w:val="36"/>
                                         <w:szCs w:val="36"/>
                                       </w:rPr>
-                                      <w:t xml:space="preserve">Integrale </w:t>
-                                    </w:r>
-                                    <w:r>
-                                      <w:rPr>
-                                        <w:color w:val="404040" w:themeColor="text1" w:themeTint="BF"/>
-                                        <w:sz w:val="36"/>
-                                        <w:szCs w:val="36"/>
-                                      </w:rPr>
-                                      <w:t>systeemtest</w:t>
+                                      <w:t>Technische test</w:t>
                                     </w:r>
                                   </w:sdtContent>
                                 </w:sdt>
@@ -4048,15 +4040,7 @@
                                   <w:sz w:val="36"/>
                                   <w:szCs w:val="36"/>
                                 </w:rPr>
-                                <w:t xml:space="preserve">Integrale </w:t>
-                              </w:r>
-                              <w:r>
-                                <w:rPr>
-                                  <w:color w:val="404040" w:themeColor="text1" w:themeTint="BF"/>
-                                  <w:sz w:val="36"/>
-                                  <w:szCs w:val="36"/>
-                                </w:rPr>
-                                <w:t>systeemtest</w:t>
+                                <w:t>Technische test</w:t>
                               </w:r>
                             </w:sdtContent>
                           </w:sdt>
@@ -4126,13 +4110,13 @@
           <w:r>
             <w:fldChar w:fldCharType="separate"/>
           </w:r>
-          <w:hyperlink w:anchor="_Toc484117228" w:history="1">
+          <w:hyperlink w:anchor="_Toc484504735" w:history="1">
             <w:r>
               <w:rPr>
                 <w:rStyle w:val="Hyperlink"/>
                 <w:noProof/>
               </w:rPr>
-              <w:t>Inleiding</w:t>
+              <w:t>Technisch</w:t>
             </w:r>
             <w:r>
               <w:rPr>
@@ -4153,75 +4137,7 @@
                 <w:noProof/>
                 <w:webHidden/>
               </w:rPr>
-              <w:instrText xml:space="preserve"> PAGEREF _Toc484117228 \h </w:instrText>
-            </w:r>
-            <w:r>
-              <w:rPr>
-                <w:noProof/>
-                <w:webHidden/>
-              </w:rPr>
-            </w:r>
-            <w:r>
-              <w:rPr>
-                <w:noProof/>
-                <w:webHidden/>
-              </w:rPr>
-              <w:fldChar w:fldCharType="separate"/>
-            </w:r>
-            <w:r>
-              <w:rPr>
-                <w:noProof/>
-                <w:webHidden/>
-              </w:rPr>
-              <w:t>2</w:t>
-            </w:r>
-            <w:r>
-              <w:rPr>
-                <w:noProof/>
-                <w:webHidden/>
-              </w:rPr>
-              <w:fldChar w:fldCharType="end"/>
-            </w:r>
-          </w:hyperlink>
-        </w:p>
-        <w:p>
-          <w:pPr>
-            <w:pStyle w:val="TOC2"/>
-            <w:tabs>
-              <w:tab w:val="right" w:leader="dot" w:pos="9062"/>
-            </w:tabs>
-            <w:rPr>
-              <w:noProof/>
-            </w:rPr>
-          </w:pPr>
-          <w:hyperlink w:anchor="_Toc484117229" w:history="1">
-            <w:r>
-              <w:rPr>
-                <w:rStyle w:val="Hyperlink"/>
-                <w:noProof/>
-              </w:rPr>
-              <w:t>Werkwijze</w:t>
-            </w:r>
-            <w:r>
-              <w:rPr>
-                <w:noProof/>
-                <w:webHidden/>
-              </w:rPr>
-              <w:tab/>
-            </w:r>
-            <w:r>
-              <w:rPr>
-                <w:noProof/>
-                <w:webHidden/>
-              </w:rPr>
-              <w:fldChar w:fldCharType="begin"/>
-            </w:r>
-            <w:r>
-              <w:rPr>
-                <w:noProof/>
-                <w:webHidden/>
-              </w:rPr>
-              <w:instrText xml:space="preserve"> PAGEREF _Toc484117229 \h </w:instrText>
+              <w:instrText xml:space="preserve"> PAGEREF _Toc484504735 \h </w:instrText>
             </w:r>
             <w:r>
               <w:rPr>
@@ -4264,7 +4180,7 @@
               <w:lang w:eastAsia="nl-NL"/>
             </w:rPr>
           </w:pPr>
-          <w:hyperlink w:anchor="_Toc484117230" w:history="1">
+          <w:hyperlink w:anchor="_Toc484504736" w:history="1">
             <w:r>
               <w:rPr>
                 <w:rStyle w:val="Hyperlink"/>
@@ -4291,7 +4207,7 @@
                 <w:noProof/>
                 <w:webHidden/>
               </w:rPr>
-              <w:instrText xml:space="preserve"> PAGEREF _Toc484117230 \h </w:instrText>
+              <w:instrText xml:space="preserve"> PAGEREF _Toc484504736 \h </w:instrText>
             </w:r>
             <w:r>
               <w:rPr>
@@ -4311,7 +4227,7 @@
                 <w:noProof/>
                 <w:webHidden/>
               </w:rPr>
-              <w:t>6</w:t>
+              <w:t>3</w:t>
             </w:r>
             <w:r>
               <w:rPr>
@@ -4345,82 +4261,619 @@
       <w:pPr>
         <w:pStyle w:val="Heading1"/>
       </w:pPr>
-      <w:bookmarkStart w:id="0" w:name="_Toc484117228"/>
+      <w:bookmarkStart w:id="0" w:name="_Toc484504735"/>
       <w:r>
         <w:lastRenderedPageBreak/>
-        <w:t>Inleiding</w:t>
+        <w:t>Technisch</w:t>
       </w:r>
       <w:bookmarkEnd w:id="0"/>
+    </w:p>
+    <w:tbl>
+      <w:tblPr>
+        <w:tblStyle w:val="GridTable4-Accent51"/>
+        <w:tblW w:w="0" w:type="auto"/>
+        <w:tblLook w:val="04A0" w:firstRow="1" w:lastRow="0" w:firstColumn="1" w:lastColumn="0" w:noHBand="0" w:noVBand="1"/>
+      </w:tblPr>
+      <w:tblGrid>
+        <w:gridCol w:w="8472"/>
+        <w:gridCol w:w="740"/>
+      </w:tblGrid>
+      <w:tr>
+        <w:trPr>
+          <w:cnfStyle w:val="100000000000" w:firstRow="1" w:lastRow="0" w:firstColumn="0" w:lastColumn="0" w:oddVBand="0" w:evenVBand="0" w:oddHBand="0" w:evenHBand="0" w:firstRowFirstColumn="0" w:firstRowLastColumn="0" w:lastRowFirstColumn="0" w:lastRowLastColumn="0"/>
+        </w:trPr>
+        <w:tc>
+          <w:tcPr>
+            <w:cnfStyle w:val="001000000000" w:firstRow="0" w:lastRow="0" w:firstColumn="1" w:lastColumn="0" w:oddVBand="0" w:evenVBand="0" w:oddHBand="0" w:evenHBand="0" w:firstRowFirstColumn="0" w:firstRowLastColumn="0" w:lastRowFirstColumn="0" w:lastRowLastColumn="0"/>
+            <w:tcW w:w="8472" w:type="dxa"/>
+          </w:tcPr>
+          <w:p>
+            <w:pPr>
+              <w:pStyle w:val="NoSpacing"/>
+            </w:pPr>
+            <w:r>
+              <w:t>Functie</w:t>
+            </w:r>
+          </w:p>
+        </w:tc>
+        <w:tc>
+          <w:tcPr>
+            <w:tcW w:w="740" w:type="dxa"/>
+          </w:tcPr>
+          <w:p>
+            <w:pPr>
+              <w:pStyle w:val="NoSpacing"/>
+              <w:cnfStyle w:val="100000000000" w:firstRow="1" w:lastRow="0" w:firstColumn="0" w:lastColumn="0" w:oddVBand="0" w:evenVBand="0" w:oddHBand="0" w:evenHBand="0" w:firstRowFirstColumn="0" w:firstRowLastColumn="0" w:lastRowFirstColumn="0" w:lastRowLastColumn="0"/>
+            </w:pPr>
+            <w:r>
+              <w:rPr>
+                <w:rFonts w:ascii="Segoe UI Symbol" w:hAnsi="Segoe UI Symbol" w:cs="Segoe UI Symbol"/>
+              </w:rPr>
+              <w:t>✔</w:t>
+            </w:r>
+            <w:r>
+              <w:t>/</w:t>
+            </w:r>
+            <w:r>
+              <w:rPr>
+                <w:rFonts w:ascii="Segoe UI Symbol" w:hAnsi="Segoe UI Symbol" w:cs="Segoe UI Symbol"/>
+              </w:rPr>
+              <w:t>✘</w:t>
+            </w:r>
+          </w:p>
+        </w:tc>
+      </w:tr>
+      <w:tr>
+        <w:trPr>
+          <w:cnfStyle w:val="000000100000" w:firstRow="0" w:lastRow="0" w:firstColumn="0" w:lastColumn="0" w:oddVBand="0" w:evenVBand="0" w:oddHBand="1" w:evenHBand="0" w:firstRowFirstColumn="0" w:firstRowLastColumn="0" w:lastRowFirstColumn="0" w:lastRowLastColumn="0"/>
+        </w:trPr>
+        <w:tc>
+          <w:tcPr>
+            <w:cnfStyle w:val="001000000000" w:firstRow="0" w:lastRow="0" w:firstColumn="1" w:lastColumn="0" w:oddVBand="0" w:evenVBand="0" w:oddHBand="0" w:evenHBand="0" w:firstRowFirstColumn="0" w:firstRowLastColumn="0" w:lastRowFirstColumn="0" w:lastRowLastColumn="0"/>
+            <w:tcW w:w="8472" w:type="dxa"/>
+          </w:tcPr>
+          <w:p>
+            <w:pPr>
+              <w:pStyle w:val="NoSpacing"/>
+              <w:rPr>
+                <w:rFonts w:ascii="Calibri" w:hAnsi="Calibri" w:cs="Mangal"/>
+                <w:b w:val="0"/>
+                <w:kern w:val="3"/>
+                <w:lang w:eastAsia="zh-CN" w:bidi="hi-IN"/>
+              </w:rPr>
+            </w:pPr>
+            <w:r>
+              <w:rPr>
+                <w:rFonts w:ascii="Calibri" w:hAnsi="Calibri" w:cs="Mangal"/>
+                <w:b w:val="0"/>
+                <w:kern w:val="3"/>
+                <w:lang w:eastAsia="zh-CN" w:bidi="hi-IN"/>
+              </w:rPr>
+              <w:t xml:space="preserve">De </w:t>
+            </w:r>
+            <w:r>
+              <w:rPr>
+                <w:rFonts w:ascii="Calibri" w:hAnsi="Calibri" w:cs="Mangal"/>
+                <w:b w:val="0"/>
+                <w:kern w:val="3"/>
+                <w:lang w:eastAsia="zh-CN" w:bidi="hi-IN"/>
+              </w:rPr>
+              <w:t>code ziet er overzichtelijk en netjes uit.</w:t>
+            </w:r>
+          </w:p>
+        </w:tc>
+        <w:tc>
+          <w:tcPr>
+            <w:tcW w:w="740" w:type="dxa"/>
+          </w:tcPr>
+          <w:p>
+            <w:pPr>
+              <w:pStyle w:val="NoSpacing"/>
+              <w:cnfStyle w:val="000000100000" w:firstRow="0" w:lastRow="0" w:firstColumn="0" w:lastColumn="0" w:oddVBand="0" w:evenVBand="0" w:oddHBand="1" w:evenHBand="0" w:firstRowFirstColumn="0" w:firstRowLastColumn="0" w:lastRowFirstColumn="0" w:lastRowLastColumn="0"/>
+            </w:pPr>
+          </w:p>
+        </w:tc>
+      </w:tr>
+      <w:tr>
+        <w:tc>
+          <w:tcPr>
+            <w:cnfStyle w:val="001000000000" w:firstRow="0" w:lastRow="0" w:firstColumn="1" w:lastColumn="0" w:oddVBand="0" w:evenVBand="0" w:oddHBand="0" w:evenHBand="0" w:firstRowFirstColumn="0" w:firstRowLastColumn="0" w:lastRowFirstColumn="0" w:lastRowLastColumn="0"/>
+            <w:tcW w:w="8472" w:type="dxa"/>
+          </w:tcPr>
+          <w:p>
+            <w:pPr>
+              <w:pStyle w:val="NoSpacing"/>
+              <w:rPr>
+                <w:rFonts w:ascii="Calibri" w:hAnsi="Calibri" w:cs="Mangal"/>
+                <w:b w:val="0"/>
+                <w:kern w:val="3"/>
+                <w:lang w:eastAsia="zh-CN" w:bidi="hi-IN"/>
+              </w:rPr>
+            </w:pPr>
+            <w:r>
+              <w:rPr>
+                <w:rFonts w:ascii="Calibri" w:hAnsi="Calibri" w:cs="Mangal"/>
+                <w:b w:val="0"/>
+                <w:kern w:val="3"/>
+                <w:lang w:eastAsia="zh-CN" w:bidi="hi-IN"/>
+              </w:rPr>
+              <w:t>Alle klassen, methodes en properties zijn in PascalCase geschreven.</w:t>
+            </w:r>
+          </w:p>
+        </w:tc>
+        <w:tc>
+          <w:tcPr>
+            <w:tcW w:w="740" w:type="dxa"/>
+          </w:tcPr>
+          <w:p>
+            <w:pPr>
+              <w:pStyle w:val="NoSpacing"/>
+              <w:cnfStyle w:val="000000000000" w:firstRow="0" w:lastRow="0" w:firstColumn="0" w:lastColumn="0" w:oddVBand="0" w:evenVBand="0" w:oddHBand="0" w:evenHBand="0" w:firstRowFirstColumn="0" w:firstRowLastColumn="0" w:lastRowFirstColumn="0" w:lastRowLastColumn="0"/>
+            </w:pPr>
+          </w:p>
+        </w:tc>
+      </w:tr>
+      <w:tr>
+        <w:trPr>
+          <w:cnfStyle w:val="000000100000" w:firstRow="0" w:lastRow="0" w:firstColumn="0" w:lastColumn="0" w:oddVBand="0" w:evenVBand="0" w:oddHBand="1" w:evenHBand="0" w:firstRowFirstColumn="0" w:firstRowLastColumn="0" w:lastRowFirstColumn="0" w:lastRowLastColumn="0"/>
+        </w:trPr>
+        <w:tc>
+          <w:tcPr>
+            <w:cnfStyle w:val="001000000000" w:firstRow="0" w:lastRow="0" w:firstColumn="1" w:lastColumn="0" w:oddVBand="0" w:evenVBand="0" w:oddHBand="0" w:evenHBand="0" w:firstRowFirstColumn="0" w:firstRowLastColumn="0" w:lastRowFirstColumn="0" w:lastRowLastColumn="0"/>
+            <w:tcW w:w="8472" w:type="dxa"/>
+          </w:tcPr>
+          <w:p>
+            <w:pPr>
+              <w:pStyle w:val="NoSpacing"/>
+              <w:rPr>
+                <w:rFonts w:ascii="Calibri" w:hAnsi="Calibri" w:cs="Mangal"/>
+                <w:b w:val="0"/>
+                <w:kern w:val="3"/>
+                <w:lang w:eastAsia="zh-CN" w:bidi="hi-IN"/>
+              </w:rPr>
+            </w:pPr>
+            <w:r>
+              <w:rPr>
+                <w:rFonts w:ascii="Calibri" w:hAnsi="Calibri" w:cs="Mangal"/>
+                <w:b w:val="0"/>
+                <w:kern w:val="3"/>
+                <w:lang w:eastAsia="zh-CN" w:bidi="hi-IN"/>
+              </w:rPr>
+              <w:t>Fields zijn in camelCase geschreven.</w:t>
+            </w:r>
+          </w:p>
+        </w:tc>
+        <w:tc>
+          <w:tcPr>
+            <w:tcW w:w="740" w:type="dxa"/>
+          </w:tcPr>
+          <w:p>
+            <w:pPr>
+              <w:pStyle w:val="NoSpacing"/>
+              <w:cnfStyle w:val="000000100000" w:firstRow="0" w:lastRow="0" w:firstColumn="0" w:lastColumn="0" w:oddVBand="0" w:evenVBand="0" w:oddHBand="1" w:evenHBand="0" w:firstRowFirstColumn="0" w:firstRowLastColumn="0" w:lastRowFirstColumn="0" w:lastRowLastColumn="0"/>
+            </w:pPr>
+          </w:p>
+        </w:tc>
+      </w:tr>
+      <w:tr>
+        <w:tc>
+          <w:tcPr>
+            <w:cnfStyle w:val="001000000000" w:firstRow="0" w:lastRow="0" w:firstColumn="1" w:lastColumn="0" w:oddVBand="0" w:evenVBand="0" w:oddHBand="0" w:evenHBand="0" w:firstRowFirstColumn="0" w:firstRowLastColumn="0" w:lastRowFirstColumn="0" w:lastRowLastColumn="0"/>
+            <w:tcW w:w="8472" w:type="dxa"/>
+          </w:tcPr>
+          <w:p>
+            <w:pPr>
+              <w:pStyle w:val="NoSpacing"/>
+              <w:rPr>
+                <w:rFonts w:ascii="Calibri" w:hAnsi="Calibri" w:cs="Mangal"/>
+                <w:b w:val="0"/>
+                <w:kern w:val="3"/>
+                <w:lang w:eastAsia="zh-CN" w:bidi="hi-IN"/>
+              </w:rPr>
+            </w:pPr>
+            <w:r>
+              <w:rPr>
+                <w:rFonts w:ascii="Calibri" w:hAnsi="Calibri" w:cs="Mangal"/>
+                <w:b w:val="0"/>
+                <w:kern w:val="3"/>
+                <w:lang w:eastAsia="zh-CN" w:bidi="hi-IN"/>
+              </w:rPr>
+              <w:t>De code heeft een juist gebruik gemaakt van naamgeving</w:t>
+            </w:r>
+            <w:r>
+              <w:rPr>
+                <w:rFonts w:ascii="Calibri" w:hAnsi="Calibri" w:cs="Mangal"/>
+                <w:b w:val="0"/>
+                <w:kern w:val="3"/>
+                <w:lang w:eastAsia="zh-CN" w:bidi="hi-IN"/>
+              </w:rPr>
+              <w:t>.</w:t>
+            </w:r>
+          </w:p>
+        </w:tc>
+        <w:tc>
+          <w:tcPr>
+            <w:tcW w:w="740" w:type="dxa"/>
+          </w:tcPr>
+          <w:p>
+            <w:pPr>
+              <w:pStyle w:val="NoSpacing"/>
+              <w:cnfStyle w:val="000000000000" w:firstRow="0" w:lastRow="0" w:firstColumn="0" w:lastColumn="0" w:oddVBand="0" w:evenVBand="0" w:oddHBand="0" w:evenHBand="0" w:firstRowFirstColumn="0" w:firstRowLastColumn="0" w:lastRowFirstColumn="0" w:lastRowLastColumn="0"/>
+            </w:pPr>
+          </w:p>
+        </w:tc>
+      </w:tr>
+      <w:tr>
+        <w:trPr>
+          <w:cnfStyle w:val="000000100000" w:firstRow="0" w:lastRow="0" w:firstColumn="0" w:lastColumn="0" w:oddVBand="0" w:evenVBand="0" w:oddHBand="1" w:evenHBand="0" w:firstRowFirstColumn="0" w:firstRowLastColumn="0" w:lastRowFirstColumn="0" w:lastRowLastColumn="0"/>
+        </w:trPr>
+        <w:tc>
+          <w:tcPr>
+            <w:cnfStyle w:val="001000000000" w:firstRow="0" w:lastRow="0" w:firstColumn="1" w:lastColumn="0" w:oddVBand="0" w:evenVBand="0" w:oddHBand="0" w:evenHBand="0" w:firstRowFirstColumn="0" w:firstRowLastColumn="0" w:lastRowFirstColumn="0" w:lastRowLastColumn="0"/>
+            <w:tcW w:w="8472" w:type="dxa"/>
+          </w:tcPr>
+          <w:p>
+            <w:pPr>
+              <w:pStyle w:val="NoSpacing"/>
+              <w:rPr>
+                <w:rFonts w:ascii="Calibri" w:hAnsi="Calibri" w:cs="Mangal"/>
+                <w:b w:val="0"/>
+                <w:kern w:val="3"/>
+                <w:lang w:eastAsia="zh-CN" w:bidi="hi-IN"/>
+              </w:rPr>
+            </w:pPr>
+            <w:r>
+              <w:rPr>
+                <w:rFonts w:ascii="Calibri" w:hAnsi="Calibri" w:cs="Mangal"/>
+                <w:b w:val="0"/>
+                <w:kern w:val="3"/>
+                <w:lang w:eastAsia="zh-CN" w:bidi="hi-IN"/>
+              </w:rPr>
+              <w:t>Er is commentaar bij de methodes zodat het duidelijk is wat de code doet</w:t>
+            </w:r>
+          </w:p>
+        </w:tc>
+        <w:tc>
+          <w:tcPr>
+            <w:tcW w:w="740" w:type="dxa"/>
+          </w:tcPr>
+          <w:p>
+            <w:pPr>
+              <w:pStyle w:val="NoSpacing"/>
+              <w:cnfStyle w:val="000000100000" w:firstRow="0" w:lastRow="0" w:firstColumn="0" w:lastColumn="0" w:oddVBand="0" w:evenVBand="0" w:oddHBand="1" w:evenHBand="0" w:firstRowFirstColumn="0" w:firstRowLastColumn="0" w:lastRowFirstColumn="0" w:lastRowLastColumn="0"/>
+            </w:pPr>
+          </w:p>
+        </w:tc>
+      </w:tr>
+      <w:tr>
+        <w:tc>
+          <w:tcPr>
+            <w:cnfStyle w:val="001000000000" w:firstRow="0" w:lastRow="0" w:firstColumn="1" w:lastColumn="0" w:oddVBand="0" w:evenVBand="0" w:oddHBand="0" w:evenHBand="0" w:firstRowFirstColumn="0" w:firstRowLastColumn="0" w:lastRowFirstColumn="0" w:lastRowLastColumn="0"/>
+            <w:tcW w:w="8472" w:type="dxa"/>
+          </w:tcPr>
+          <w:p>
+            <w:pPr>
+              <w:pStyle w:val="NoSpacing"/>
+              <w:rPr>
+                <w:rFonts w:ascii="Calibri" w:hAnsi="Calibri" w:cs="Mangal"/>
+                <w:b w:val="0"/>
+                <w:kern w:val="3"/>
+                <w:lang w:eastAsia="zh-CN" w:bidi="hi-IN"/>
+              </w:rPr>
+            </w:pPr>
+            <w:r>
+              <w:rPr>
+                <w:rFonts w:ascii="Calibri" w:hAnsi="Calibri" w:cs="Mangal"/>
+                <w:b w:val="0"/>
+                <w:kern w:val="3"/>
+                <w:lang w:eastAsia="zh-CN" w:bidi="hi-IN"/>
+              </w:rPr>
+              <w:t>Alle methodes worden gebruikt in de applicatie.</w:t>
+            </w:r>
+          </w:p>
+        </w:tc>
+        <w:tc>
+          <w:tcPr>
+            <w:tcW w:w="740" w:type="dxa"/>
+          </w:tcPr>
+          <w:p>
+            <w:pPr>
+              <w:pStyle w:val="NoSpacing"/>
+              <w:cnfStyle w:val="000000000000" w:firstRow="0" w:lastRow="0" w:firstColumn="0" w:lastColumn="0" w:oddVBand="0" w:evenVBand="0" w:oddHBand="0" w:evenHBand="0" w:firstRowFirstColumn="0" w:firstRowLastColumn="0" w:lastRowFirstColumn="0" w:lastRowLastColumn="0"/>
+            </w:pPr>
+          </w:p>
+        </w:tc>
+      </w:tr>
+      <w:tr>
+        <w:trPr>
+          <w:cnfStyle w:val="000000100000" w:firstRow="0" w:lastRow="0" w:firstColumn="0" w:lastColumn="0" w:oddVBand="0" w:evenVBand="0" w:oddHBand="1" w:evenHBand="0" w:firstRowFirstColumn="0" w:firstRowLastColumn="0" w:lastRowFirstColumn="0" w:lastRowLastColumn="0"/>
+        </w:trPr>
+        <w:tc>
+          <w:tcPr>
+            <w:cnfStyle w:val="001000000000" w:firstRow="0" w:lastRow="0" w:firstColumn="1" w:lastColumn="0" w:oddVBand="0" w:evenVBand="0" w:oddHBand="0" w:evenHBand="0" w:firstRowFirstColumn="0" w:firstRowLastColumn="0" w:lastRowFirstColumn="0" w:lastRowLastColumn="0"/>
+            <w:tcW w:w="8472" w:type="dxa"/>
+          </w:tcPr>
+          <w:p>
+            <w:pPr>
+              <w:pStyle w:val="NoSpacing"/>
+              <w:rPr>
+                <w:b w:val="0"/>
+              </w:rPr>
+            </w:pPr>
+            <w:r>
+              <w:rPr>
+                <w:rFonts w:ascii="Calibri" w:hAnsi="Calibri" w:cs="Mangal"/>
+                <w:b w:val="0"/>
+                <w:kern w:val="3"/>
+                <w:lang w:eastAsia="zh-CN" w:bidi="hi-IN"/>
+              </w:rPr>
+              <w:t xml:space="preserve">Er is weinig/geen gebruik gemaakt </w:t>
+            </w:r>
+            <w:r>
+              <w:rPr>
+                <w:rFonts w:ascii="Calibri" w:hAnsi="Calibri" w:cs="Mangal"/>
+                <w:b w:val="0"/>
+                <w:kern w:val="3"/>
+                <w:lang w:eastAsia="zh-CN" w:bidi="hi-IN"/>
+              </w:rPr>
+              <w:t>van herhalende code.</w:t>
+            </w:r>
+          </w:p>
+        </w:tc>
+        <w:tc>
+          <w:tcPr>
+            <w:tcW w:w="740" w:type="dxa"/>
+          </w:tcPr>
+          <w:p>
+            <w:pPr>
+              <w:pStyle w:val="NoSpacing"/>
+              <w:cnfStyle w:val="000000100000" w:firstRow="0" w:lastRow="0" w:firstColumn="0" w:lastColumn="0" w:oddVBand="0" w:evenVBand="0" w:oddHBand="1" w:evenHBand="0" w:firstRowFirstColumn="0" w:firstRowLastColumn="0" w:lastRowFirstColumn="0" w:lastRowLastColumn="0"/>
+            </w:pPr>
+          </w:p>
+        </w:tc>
+      </w:tr>
+      <w:tr>
+        <w:tc>
+          <w:tcPr>
+            <w:cnfStyle w:val="001000000000" w:firstRow="0" w:lastRow="0" w:firstColumn="1" w:lastColumn="0" w:oddVBand="0" w:evenVBand="0" w:oddHBand="0" w:evenHBand="0" w:firstRowFirstColumn="0" w:firstRowLastColumn="0" w:lastRowFirstColumn="0" w:lastRowLastColumn="0"/>
+            <w:tcW w:w="8472" w:type="dxa"/>
+          </w:tcPr>
+          <w:p>
+            <w:pPr>
+              <w:pStyle w:val="NoSpacing"/>
+              <w:rPr>
+                <w:b w:val="0"/>
+              </w:rPr>
+            </w:pPr>
+            <w:r>
+              <w:rPr>
+                <w:rFonts w:ascii="Calibri" w:hAnsi="Calibri" w:cs="Mangal"/>
+                <w:b w:val="0"/>
+                <w:kern w:val="3"/>
+                <w:lang w:eastAsia="zh-CN" w:bidi="hi-IN"/>
+              </w:rPr>
+              <w:t>De methodes hebben geen onnodige parameters die worden meegegeven.</w:t>
+            </w:r>
+          </w:p>
+        </w:tc>
+        <w:tc>
+          <w:tcPr>
+            <w:tcW w:w="740" w:type="dxa"/>
+          </w:tcPr>
+          <w:p>
+            <w:pPr>
+              <w:pStyle w:val="NoSpacing"/>
+              <w:cnfStyle w:val="000000000000" w:firstRow="0" w:lastRow="0" w:firstColumn="0" w:lastColumn="0" w:oddVBand="0" w:evenVBand="0" w:oddHBand="0" w:evenHBand="0" w:firstRowFirstColumn="0" w:firstRowLastColumn="0" w:lastRowFirstColumn="0" w:lastRowLastColumn="0"/>
+            </w:pPr>
+          </w:p>
+        </w:tc>
+      </w:tr>
+      <w:tr>
+        <w:trPr>
+          <w:cnfStyle w:val="000000100000" w:firstRow="0" w:lastRow="0" w:firstColumn="0" w:lastColumn="0" w:oddVBand="0" w:evenVBand="0" w:oddHBand="1" w:evenHBand="0" w:firstRowFirstColumn="0" w:firstRowLastColumn="0" w:lastRowFirstColumn="0" w:lastRowLastColumn="0"/>
+        </w:trPr>
+        <w:tc>
+          <w:tcPr>
+            <w:cnfStyle w:val="001000000000" w:firstRow="0" w:lastRow="0" w:firstColumn="1" w:lastColumn="0" w:oddVBand="0" w:evenVBand="0" w:oddHBand="0" w:evenHBand="0" w:firstRowFirstColumn="0" w:firstRowLastColumn="0" w:lastRowFirstColumn="0" w:lastRowLastColumn="0"/>
+            <w:tcW w:w="8472" w:type="dxa"/>
+          </w:tcPr>
+          <w:p>
+            <w:pPr>
+              <w:pStyle w:val="NoSpacing"/>
+              <w:rPr>
+                <w:b w:val="0"/>
+              </w:rPr>
+            </w:pPr>
+            <w:r>
+              <w:rPr>
+                <w:rFonts w:ascii="Calibri" w:hAnsi="Calibri" w:cs="Mangal"/>
+                <w:b w:val="0"/>
+                <w:kern w:val="3"/>
+                <w:lang w:eastAsia="zh-CN" w:bidi="hi-IN"/>
+              </w:rPr>
+              <w:t>Er word gebruik gemaakt van MessageBoxes en</w:t>
+            </w:r>
+            <w:r>
+              <w:rPr>
+                <w:rFonts w:ascii="Calibri" w:hAnsi="Calibri" w:cs="Mangal"/>
+                <w:b w:val="0"/>
+                <w:kern w:val="3"/>
+                <w:lang w:eastAsia="zh-CN" w:bidi="hi-IN"/>
+              </w:rPr>
+              <w:t xml:space="preserve"> voor</w:t>
+            </w:r>
+            <w:r>
+              <w:rPr>
+                <w:rFonts w:ascii="Calibri" w:hAnsi="Calibri" w:cs="Mangal"/>
+                <w:b w:val="0"/>
+                <w:kern w:val="3"/>
+                <w:lang w:eastAsia="zh-CN" w:bidi="hi-IN"/>
+              </w:rPr>
+              <w:t xml:space="preserve"> errorhandling wanneer nodig, maar niet overbodig.</w:t>
+            </w:r>
+          </w:p>
+        </w:tc>
+        <w:tc>
+          <w:tcPr>
+            <w:tcW w:w="740" w:type="dxa"/>
+          </w:tcPr>
+          <w:p>
+            <w:pPr>
+              <w:pStyle w:val="NoSpacing"/>
+              <w:cnfStyle w:val="000000100000" w:firstRow="0" w:lastRow="0" w:firstColumn="0" w:lastColumn="0" w:oddVBand="0" w:evenVBand="0" w:oddHBand="1" w:evenHBand="0" w:firstRowFirstColumn="0" w:firstRowLastColumn="0" w:lastRowFirstColumn="0" w:lastRowLastColumn="0"/>
+            </w:pPr>
+          </w:p>
+        </w:tc>
+      </w:tr>
+      <w:tr>
+        <w:tc>
+          <w:tcPr>
+            <w:cnfStyle w:val="001000000000" w:firstRow="0" w:lastRow="0" w:firstColumn="1" w:lastColumn="0" w:oddVBand="0" w:evenVBand="0" w:oddHBand="0" w:evenHBand="0" w:firstRowFirstColumn="0" w:firstRowLastColumn="0" w:lastRowFirstColumn="0" w:lastRowLastColumn="0"/>
+            <w:tcW w:w="8472" w:type="dxa"/>
+          </w:tcPr>
+          <w:p>
+            <w:pPr>
+              <w:pStyle w:val="NoSpacing"/>
+              <w:rPr>
+                <w:rFonts w:ascii="Calibri" w:hAnsi="Calibri" w:cs="Mangal"/>
+                <w:b w:val="0"/>
+                <w:kern w:val="3"/>
+                <w:lang w:eastAsia="zh-CN" w:bidi="hi-IN"/>
+              </w:rPr>
+            </w:pPr>
+            <w:r>
+              <w:rPr>
+                <w:rFonts w:ascii="Calibri" w:hAnsi="Calibri" w:cs="Mangal"/>
+                <w:b w:val="0"/>
+                <w:kern w:val="3"/>
+                <w:lang w:eastAsia="zh-CN" w:bidi="hi-IN"/>
+              </w:rPr>
+              <w:t>Er is gebruik gemaakt van een database om de data in op te slaan.</w:t>
+            </w:r>
+          </w:p>
+        </w:tc>
+        <w:tc>
+          <w:tcPr>
+            <w:tcW w:w="740" w:type="dxa"/>
+          </w:tcPr>
+          <w:p>
+            <w:pPr>
+              <w:pStyle w:val="NoSpacing"/>
+              <w:cnfStyle w:val="000000000000" w:firstRow="0" w:lastRow="0" w:firstColumn="0" w:lastColumn="0" w:oddVBand="0" w:evenVBand="0" w:oddHBand="0" w:evenHBand="0" w:firstRowFirstColumn="0" w:firstRowLastColumn="0" w:lastRowFirstColumn="0" w:lastRowLastColumn="0"/>
+            </w:pPr>
+          </w:p>
+        </w:tc>
+      </w:tr>
+      <w:tr>
+        <w:trPr>
+          <w:cnfStyle w:val="000000100000" w:firstRow="0" w:lastRow="0" w:firstColumn="0" w:lastColumn="0" w:oddVBand="0" w:evenVBand="0" w:oddHBand="1" w:evenHBand="0" w:firstRowFirstColumn="0" w:firstRowLastColumn="0" w:lastRowFirstColumn="0" w:lastRowLastColumn="0"/>
+        </w:trPr>
+        <w:tc>
+          <w:tcPr>
+            <w:cnfStyle w:val="001000000000" w:firstRow="0" w:lastRow="0" w:firstColumn="1" w:lastColumn="0" w:oddVBand="0" w:evenVBand="0" w:oddHBand="0" w:evenHBand="0" w:firstRowFirstColumn="0" w:firstRowLastColumn="0" w:lastRowFirstColumn="0" w:lastRowLastColumn="0"/>
+            <w:tcW w:w="8472" w:type="dxa"/>
+          </w:tcPr>
+          <w:p>
+            <w:pPr>
+              <w:pStyle w:val="NoSpacing"/>
+              <w:rPr>
+                <w:rFonts w:ascii="Calibri" w:hAnsi="Calibri" w:cs="Mangal"/>
+                <w:b w:val="0"/>
+                <w:kern w:val="3"/>
+                <w:lang w:eastAsia="zh-CN" w:bidi="hi-IN"/>
+              </w:rPr>
+            </w:pPr>
+            <w:r>
+              <w:rPr>
+                <w:rFonts w:ascii="Calibri" w:hAnsi="Calibri" w:cs="Mangal"/>
+                <w:b w:val="0"/>
+                <w:kern w:val="3"/>
+                <w:lang w:eastAsia="zh-CN" w:bidi="hi-IN"/>
+              </w:rPr>
+              <w:t>Er zijn geen overbodige warnings te zien in Visual S</w:t>
+            </w:r>
+            <w:bookmarkStart w:id="1" w:name="_GoBack"/>
+            <w:bookmarkEnd w:id="1"/>
+            <w:r>
+              <w:rPr>
+                <w:rFonts w:ascii="Calibri" w:hAnsi="Calibri" w:cs="Mangal"/>
+                <w:b w:val="0"/>
+                <w:kern w:val="3"/>
+                <w:lang w:eastAsia="zh-CN" w:bidi="hi-IN"/>
+              </w:rPr>
+              <w:t>tudio</w:t>
+            </w:r>
+          </w:p>
+        </w:tc>
+        <w:tc>
+          <w:tcPr>
+            <w:tcW w:w="740" w:type="dxa"/>
+          </w:tcPr>
+          <w:p>
+            <w:pPr>
+              <w:pStyle w:val="NoSpacing"/>
+              <w:cnfStyle w:val="000000100000" w:firstRow="0" w:lastRow="0" w:firstColumn="0" w:lastColumn="0" w:oddVBand="0" w:evenVBand="0" w:oddHBand="1" w:evenHBand="0" w:firstRowFirstColumn="0" w:firstRowLastColumn="0" w:lastRowFirstColumn="0" w:lastRowLastColumn="0"/>
+            </w:pPr>
+          </w:p>
+        </w:tc>
+      </w:tr>
+    </w:tbl>
+    <w:p>
+      <w:pPr>
+        <w:pStyle w:val="NoSpacing"/>
+      </w:pPr>
+    </w:p>
+    <w:p>
+      <w:pPr>
+        <w:pStyle w:val="NoSpacing"/>
+      </w:pPr>
     </w:p>
     <w:p>
       <w:pPr>
         <w:pStyle w:val="NoSpacing"/>
       </w:pPr>
       <w:r>
-        <w:t xml:space="preserve">In dit document wordt </w:t>
+        <w:t>Opmerkingen over de functionaliteit van het programma:</w:t>
       </w:r>
+    </w:p>
+    <w:p>
+      <w:pPr>
+        <w:pStyle w:val="NoSpacing"/>
+      </w:pPr>
       <w:r>
-        <w:t>het gehele systeem getest aan de hand van de functionele specificaties</w:t>
+        <w:t>________________________________________________________________________________</w:t>
       </w:r>
+    </w:p>
+    <w:p>
+      <w:pPr>
+        <w:pStyle w:val="NoSpacing"/>
+      </w:pPr>
       <w:r>
-        <w:t xml:space="preserve"> van de opdrachtgever</w:t>
+        <w:t>________________________________________________________________________________</w:t>
       </w:r>
+    </w:p>
+    <w:p>
+      <w:pPr>
+        <w:pStyle w:val="NoSpacing"/>
+      </w:pPr>
       <w:r>
-        <w:t>.</w:t>
+        <w:t>________________________________________________________________________________</w:t>
       </w:r>
+    </w:p>
+    <w:p>
+      <w:pPr>
+        <w:pStyle w:val="NoSpacing"/>
+      </w:pPr>
       <w:r>
-        <w:t xml:space="preserve"> Verder wordt er getest op de </w:t>
+        <w:t>________________________________________________________________________________</w:t>
       </w:r>
+    </w:p>
+    <w:p>
+      <w:pPr>
+        <w:pStyle w:val="NoSpacing"/>
+      </w:pPr>
       <w:r>
-        <w:t>foutafhandeling</w:t>
-      </w:r>
-      <w:r>
-        <w:t xml:space="preserve">en, </w:t>
-      </w:r>
-      <w:r>
-        <w:t>beveiligingslekken</w:t>
-      </w:r>
-      <w:r>
-        <w:t xml:space="preserve">, juiste machtigingen, GUI en vormgeving. </w:t>
-      </w:r>
-      <w:r>
-        <w:t xml:space="preserve"> </w:t>
-      </w:r>
-      <w:r>
-        <w:t>De bevinding over de</w:t>
-      </w:r>
-      <w:r>
-        <w:t xml:space="preserve"> resultaten</w:t>
-      </w:r>
-      <w:r>
-        <w:t xml:space="preserve"> wordt gedocumenteerd</w:t>
-      </w:r>
-      <w:r>
-        <w:t>.</w:t>
-      </w:r>
-      <w:r>
-        <w:t xml:space="preserve"> Het doel van deze</w:t>
-      </w:r>
-      <w:r>
-        <w:t xml:space="preserve"> test</w:t>
-      </w:r>
-      <w:r>
-        <w:t xml:space="preserve"> is</w:t>
-      </w:r>
-      <w:r>
-        <w:t xml:space="preserve"> om het systeem</w:t>
-      </w:r>
-      <w:r>
-        <w:t xml:space="preserve"> er</w:t>
-      </w:r>
-      <w:r>
-        <w:t xml:space="preserve"> onderuit te </w:t>
-      </w:r>
-      <w:r>
-        <w:t xml:space="preserve">kunnen </w:t>
-      </w:r>
-      <w:r>
-        <w:t>krijgen.</w:t>
+        <w:t>________________________________________________________________________________</w:t>
       </w:r>
     </w:p>
     <w:p>
@@ -4435,56 +4888,50 @@
     </w:p>
     <w:p>
       <w:pPr>
-        <w:pStyle w:val="Heading2"/>
+        <w:pStyle w:val="NoSpacing"/>
       </w:pPr>
-      <w:bookmarkStart w:id="1" w:name="_Toc473560748"/>
-      <w:bookmarkStart w:id="2" w:name="_Toc473641819"/>
-      <w:bookmarkStart w:id="3" w:name="_Toc473644092"/>
-      <w:bookmarkStart w:id="4" w:name="_Toc475528013"/>
-      <w:bookmarkStart w:id="5" w:name="_Toc478377412"/>
-      <w:bookmarkStart w:id="6" w:name="_Toc482091392"/>
-      <w:bookmarkStart w:id="7" w:name="_Toc484117229"/>
       <w:r>
-        <w:t>Werkwijze</w:t>
+        <w:t>Beschrijving gevonden bugs/fouten bij de functies:</w:t>
       </w:r>
-      <w:bookmarkEnd w:id="1"/>
-      <w:bookmarkEnd w:id="2"/>
-      <w:bookmarkEnd w:id="3"/>
-      <w:bookmarkEnd w:id="4"/>
-      <w:bookmarkEnd w:id="5"/>
-      <w:bookmarkEnd w:id="6"/>
-      <w:bookmarkEnd w:id="7"/>
     </w:p>
     <w:p>
       <w:pPr>
         <w:pStyle w:val="NoSpacing"/>
       </w:pPr>
       <w:r>
-        <w:t xml:space="preserve">De vragen die hieronder zijn beschreven moeten het verwachte resultaat geven </w:t>
-      </w:r>
-      <w:r>
-        <w:t>aan de hand van de functionele specificaties</w:t>
-      </w:r>
-      <w:r>
-        <w:t xml:space="preserve"> van de opdrachtgever. Als dat niet het geval is wordt dit probleem voor deze vragen opgelost en worden alle vragen opnieuw beantwoord.</w:t>
+        <w:t>________________________________________________________________________________</w:t>
       </w:r>
     </w:p>
     <w:p>
       <w:pPr>
         <w:pStyle w:val="NoSpacing"/>
-        <w:numPr>
-          <w:ilvl w:val="0"/>
-          <w:numId w:val="1"/>
-        </w:numPr>
-        <w:rPr>
-          <w:b/>
-        </w:rPr>
       </w:pPr>
       <w:r>
-        <w:rPr>
-          <w:b/>
-        </w:rPr>
-        <w:t>Wat gebeurd er als ik een gebruiker registreer waarbij de gebruikersnaam de gespecificeerde maximum bereik overschrijd in de database?</w:t>
+        <w:t>________________________________________________________________________________</w:t>
+      </w:r>
+    </w:p>
+    <w:p>
+      <w:pPr>
+        <w:pStyle w:val="NoSpacing"/>
+      </w:pPr>
+      <w:r>
+        <w:t>________________________________________________________________________________</w:t>
+      </w:r>
+    </w:p>
+    <w:p>
+      <w:pPr>
+        <w:pStyle w:val="NoSpacing"/>
+      </w:pPr>
+      <w:r>
+        <w:t>________________________________________________________________________________</w:t>
+      </w:r>
+    </w:p>
+    <w:p>
+      <w:pPr>
+        <w:pStyle w:val="NoSpacing"/>
+      </w:pPr>
+      <w:r>
+        <w:t>________________________________________________________________________________</w:t>
       </w:r>
     </w:p>
     <w:p>
@@ -4495,32 +4942,7 @@
     <w:p>
       <w:pPr>
         <w:pStyle w:val="NoSpacing"/>
-        <w:numPr>
-          <w:ilvl w:val="0"/>
-          <w:numId w:val="1"/>
-        </w:numPr>
-        <w:rPr>
-          <w:b/>
-        </w:rPr>
       </w:pPr>
-      <w:r>
-        <w:rPr>
-          <w:b/>
-        </w:rPr>
-        <w:t xml:space="preserve">Wat gebeurd er als ik een gebruiker registreer waarbij het wachtwoord de gespecificeerde </w:t>
-      </w:r>
-      <w:r>
-        <w:rPr>
-          <w:b/>
-        </w:rPr>
-        <w:t>maximum bereik</w:t>
-      </w:r>
-      <w:r>
-        <w:rPr>
-          <w:b/>
-        </w:rPr>
-        <w:t xml:space="preserve"> overschrijd in de database?</w:t>
-      </w:r>
     </w:p>
     <w:p>
       <w:pPr>
@@ -4530,20 +4952,7 @@
     <w:p>
       <w:pPr>
         <w:pStyle w:val="NoSpacing"/>
-        <w:numPr>
-          <w:ilvl w:val="0"/>
-          <w:numId w:val="1"/>
-        </w:numPr>
-        <w:rPr>
-          <w:b/>
-        </w:rPr>
       </w:pPr>
-      <w:r>
-        <w:rPr>
-          <w:b/>
-        </w:rPr>
-        <w:t>Wat gebeurd er als ik inlog met een verkeerde gebruikersnaam?</w:t>
-      </w:r>
     </w:p>
     <w:p>
       <w:pPr>
@@ -4553,20 +4962,7 @@
     <w:p>
       <w:pPr>
         <w:pStyle w:val="NoSpacing"/>
-        <w:numPr>
-          <w:ilvl w:val="0"/>
-          <w:numId w:val="1"/>
-        </w:numPr>
-        <w:rPr>
-          <w:b/>
-        </w:rPr>
       </w:pPr>
-      <w:r>
-        <w:rPr>
-          <w:b/>
-        </w:rPr>
-        <w:t>Wat gebeurd er als ik inlog met een verkeerd wachtwoord?</w:t>
-      </w:r>
     </w:p>
     <w:p>
       <w:pPr>
@@ -4576,20 +4972,7 @@
     <w:p>
       <w:pPr>
         <w:pStyle w:val="NoSpacing"/>
-        <w:numPr>
-          <w:ilvl w:val="0"/>
-          <w:numId w:val="1"/>
-        </w:numPr>
-        <w:rPr>
-          <w:b/>
-        </w:rPr>
       </w:pPr>
-      <w:r>
-        <w:rPr>
-          <w:b/>
-        </w:rPr>
-        <w:t>Als ik met administrator machtigingen een gebruiker uit de lijst kies, krijg ik dan de juiste gegevens te zien van  die gebruiker?</w:t>
-      </w:r>
     </w:p>
     <w:p>
       <w:pPr>
@@ -4599,20 +4982,7 @@
     <w:p>
       <w:pPr>
         <w:pStyle w:val="NoSpacing"/>
-        <w:numPr>
-          <w:ilvl w:val="0"/>
-          <w:numId w:val="1"/>
-        </w:numPr>
-        <w:rPr>
-          <w:b/>
-        </w:rPr>
       </w:pPr>
-      <w:r>
-        <w:rPr>
-          <w:b/>
-        </w:rPr>
-        <w:t>Als ik met administrator machtigingen een administrator uit de lijst kies, krijg ik dan de juiste gegevens te zien van  die gebruiker?</w:t>
-      </w:r>
     </w:p>
     <w:p>
       <w:pPr>
@@ -4622,20 +4992,7 @@
     <w:p>
       <w:pPr>
         <w:pStyle w:val="NoSpacing"/>
-        <w:numPr>
-          <w:ilvl w:val="0"/>
-          <w:numId w:val="1"/>
-        </w:numPr>
-        <w:rPr>
-          <w:b/>
-        </w:rPr>
       </w:pPr>
-      <w:r>
-        <w:rPr>
-          <w:b/>
-        </w:rPr>
-        <w:t>Als ik ingelogd ben en op de uitlog knop druk kom ik dan terug bij het inlog scherm?</w:t>
-      </w:r>
     </w:p>
     <w:p>
       <w:pPr>
@@ -4645,2024 +5002,178 @@
     <w:p>
       <w:pPr>
         <w:pStyle w:val="NoSpacing"/>
-        <w:numPr>
-          <w:ilvl w:val="0"/>
-          <w:numId w:val="1"/>
-        </w:numPr>
-        <w:rPr>
-          <w:b/>
-        </w:rPr>
       </w:pPr>
-      <w:r>
-        <w:rPr>
-          <w:b/>
-        </w:rPr>
-        <w:t xml:space="preserve">Wat gebeurd er als ik een </w:t>
-      </w:r>
-      <w:r>
-        <w:rPr>
-          <w:b/>
-        </w:rPr>
-        <w:t>(herhaal)</w:t>
-      </w:r>
-      <w:r>
-        <w:rPr>
-          <w:b/>
-        </w:rPr>
-        <w:t xml:space="preserve">taak toevoeg waarbij de titel de gespecificeerde </w:t>
-      </w:r>
-      <w:r>
-        <w:rPr>
-          <w:b/>
-        </w:rPr>
-        <w:t xml:space="preserve">maximum bereik </w:t>
-      </w:r>
-      <w:r>
-        <w:rPr>
-          <w:b/>
-        </w:rPr>
-        <w:t>overschrijd in de database?</w:t>
-      </w:r>
     </w:p>
     <w:p>
       <w:pPr>
         <w:pStyle w:val="NoSpacing"/>
       </w:pPr>
     </w:p>
-    <w:p>
-      <w:pPr>
-        <w:pStyle w:val="NoSpacing"/>
-        <w:numPr>
-          <w:ilvl w:val="0"/>
-          <w:numId w:val="1"/>
-        </w:numPr>
-        <w:rPr>
-          <w:b/>
-        </w:rPr>
-      </w:pPr>
-      <w:r>
-        <w:rPr>
-          <w:b/>
-        </w:rPr>
-        <w:t xml:space="preserve">Wat gebeurd er als ik een (herhaal)taak toevoeg waarbij de label de gespecificeerde </w:t>
-      </w:r>
-      <w:r>
-        <w:rPr>
-          <w:b/>
-        </w:rPr>
-        <w:t xml:space="preserve">maximum bereik </w:t>
-      </w:r>
-      <w:r>
-        <w:rPr>
-          <w:b/>
-        </w:rPr>
-        <w:t>overschrijd in de database?</w:t>
-      </w:r>
-    </w:p>
+    <w:tbl>
+      <w:tblPr>
+        <w:tblStyle w:val="TableGrid"/>
+        <w:tblW w:w="0" w:type="auto"/>
+        <w:tblBorders>
+          <w:top w:val="none" w:sz="0" w:space="0" w:color="auto"/>
+          <w:left w:val="none" w:sz="0" w:space="0" w:color="auto"/>
+          <w:bottom w:val="none" w:sz="0" w:space="0" w:color="auto"/>
+          <w:right w:val="none" w:sz="0" w:space="0" w:color="auto"/>
+          <w:insideH w:val="none" w:sz="0" w:space="0" w:color="auto"/>
+          <w:insideV w:val="none" w:sz="0" w:space="0" w:color="auto"/>
+        </w:tblBorders>
+        <w:tblLook w:val="04A0" w:firstRow="1" w:lastRow="0" w:firstColumn="1" w:lastColumn="0" w:noHBand="0" w:noVBand="1"/>
+      </w:tblPr>
+      <w:tblGrid>
+        <w:gridCol w:w="4606"/>
+        <w:gridCol w:w="4606"/>
+      </w:tblGrid>
+      <w:tr>
+        <w:tc>
+          <w:tcPr>
+            <w:tcW w:w="4606" w:type="dxa"/>
+          </w:tcPr>
+          <w:p>
+            <w:pPr>
+              <w:pStyle w:val="NoSpacing"/>
+              <w:rPr>
+                <w:b/>
+              </w:rPr>
+            </w:pPr>
+            <w:r>
+              <w:rPr>
+                <w:b/>
+              </w:rPr>
+              <w:t>Groep tester:</w:t>
+            </w:r>
+          </w:p>
+          <w:p>
+            <w:pPr>
+              <w:pStyle w:val="NoSpacing"/>
+              <w:rPr>
+                <w:b/>
+              </w:rPr>
+            </w:pPr>
+          </w:p>
+          <w:p>
+            <w:pPr>
+              <w:pStyle w:val="NoSpacing"/>
+              <w:rPr>
+                <w:b/>
+              </w:rPr>
+            </w:pPr>
+          </w:p>
+        </w:tc>
+        <w:tc>
+          <w:tcPr>
+            <w:tcW w:w="4606" w:type="dxa"/>
+          </w:tcPr>
+          <w:p>
+            <w:pPr>
+              <w:pStyle w:val="NoSpacing"/>
+              <w:rPr>
+                <w:b/>
+              </w:rPr>
+            </w:pPr>
+            <w:r>
+              <w:rPr>
+                <w:b/>
+              </w:rPr>
+              <w:t>Naam tester:</w:t>
+            </w:r>
+          </w:p>
+          <w:p>
+            <w:pPr>
+              <w:pStyle w:val="NoSpacing"/>
+              <w:rPr>
+                <w:b/>
+              </w:rPr>
+            </w:pPr>
+          </w:p>
+          <w:p>
+            <w:pPr>
+              <w:pStyle w:val="NoSpacing"/>
+              <w:rPr>
+                <w:b/>
+              </w:rPr>
+            </w:pPr>
+          </w:p>
+        </w:tc>
+      </w:tr>
+      <w:tr>
+        <w:tc>
+          <w:tcPr>
+            <w:tcW w:w="4606" w:type="dxa"/>
+          </w:tcPr>
+          <w:p>
+            <w:pPr>
+              <w:pStyle w:val="NoSpacing"/>
+              <w:rPr>
+                <w:b/>
+              </w:rPr>
+            </w:pPr>
+            <w:r>
+              <w:rPr>
+                <w:b/>
+              </w:rPr>
+              <w:t>Handtekening tester:</w:t>
+            </w:r>
+          </w:p>
+        </w:tc>
+        <w:tc>
+          <w:tcPr>
+            <w:tcW w:w="4606" w:type="dxa"/>
+          </w:tcPr>
+          <w:p>
+            <w:pPr>
+              <w:pStyle w:val="NoSpacing"/>
+              <w:rPr>
+                <w:b/>
+              </w:rPr>
+            </w:pPr>
+            <w:r>
+              <w:rPr>
+                <w:b/>
+              </w:rPr>
+              <w:t xml:space="preserve">Goedgekeurd: </w:t>
+            </w:r>
+            <w:r>
+              <w:rPr>
+                <w:rFonts w:ascii="Segoe UI Symbol" w:hAnsi="Segoe UI Symbol" w:cs="Segoe UI Symbol"/>
+                <w:b/>
+              </w:rPr>
+              <w:t>✔</w:t>
+            </w:r>
+            <w:r>
+              <w:rPr>
+                <w:b/>
+              </w:rPr>
+              <w:t>/</w:t>
+            </w:r>
+            <w:r>
+              <w:rPr>
+                <w:rFonts w:ascii="Segoe UI Symbol" w:hAnsi="Segoe UI Symbol" w:cs="Segoe UI Symbol"/>
+                <w:b/>
+              </w:rPr>
+              <w:t>✘</w:t>
+            </w:r>
+          </w:p>
+          <w:p>
+            <w:pPr>
+              <w:pStyle w:val="NoSpacing"/>
+              <w:rPr>
+                <w:b/>
+              </w:rPr>
+            </w:pPr>
+          </w:p>
+        </w:tc>
+      </w:tr>
+    </w:tbl>
     <w:p>
       <w:pPr>
         <w:pStyle w:val="NoSpacing"/>
       </w:pPr>
-    </w:p>
-    <w:p>
-      <w:pPr>
-        <w:pStyle w:val="NoSpacing"/>
-        <w:numPr>
-          <w:ilvl w:val="0"/>
-          <w:numId w:val="1"/>
-        </w:numPr>
-        <w:rPr>
-          <w:b/>
-        </w:rPr>
-      </w:pPr>
       <w:r>
-        <w:rPr>
-          <w:b/>
-        </w:rPr>
-        <w:t xml:space="preserve">Wat gebeurd er als ik een (herhaal)taak toevoeg waarbij de duur de gespecificeerde </w:t>
-      </w:r>
-      <w:r>
-        <w:rPr>
-          <w:b/>
-        </w:rPr>
-        <w:t>maximum bereik</w:t>
-      </w:r>
-      <w:r>
-        <w:rPr>
-          <w:b/>
-        </w:rPr>
-        <w:t xml:space="preserve"> overschrijd in de database?</w:t>
-      </w:r>
-    </w:p>
-    <w:p>
-      <w:pPr>
-        <w:pStyle w:val="NoSpacing"/>
-      </w:pPr>
-    </w:p>
-    <w:p>
-      <w:pPr>
-        <w:pStyle w:val="NoSpacing"/>
-        <w:numPr>
-          <w:ilvl w:val="0"/>
-          <w:numId w:val="1"/>
-        </w:numPr>
-        <w:rPr>
-          <w:b/>
-        </w:rPr>
-      </w:pPr>
-      <w:r>
-        <w:rPr>
-          <w:b/>
-        </w:rPr>
-        <w:t>Wat gebeurd er als ik een (herhaal)taak toevoeg waarbij de duur een andere (herhaal)taak overlapt?</w:t>
-      </w:r>
-    </w:p>
-    <w:p>
-      <w:pPr>
-        <w:pStyle w:val="NoSpacing"/>
-      </w:pPr>
-    </w:p>
-    <w:p>
-      <w:pPr>
-        <w:pStyle w:val="NoSpacing"/>
-        <w:numPr>
-          <w:ilvl w:val="0"/>
-          <w:numId w:val="1"/>
-        </w:numPr>
-        <w:rPr>
-          <w:b/>
-        </w:rPr>
-      </w:pPr>
-      <w:r>
-        <w:rPr>
-          <w:b/>
-        </w:rPr>
-        <w:t xml:space="preserve">Wat gebeurd er als ik een (herhaal)taak wijzig waarbij de titel de gespecificeerde </w:t>
-      </w:r>
-      <w:r>
-        <w:rPr>
-          <w:b/>
-        </w:rPr>
-        <w:t xml:space="preserve">maximum bereik </w:t>
-      </w:r>
-      <w:r>
-        <w:rPr>
-          <w:b/>
-        </w:rPr>
-        <w:t>overschrijd in de database?</w:t>
-      </w:r>
-    </w:p>
-    <w:p>
-      <w:pPr>
-        <w:pStyle w:val="NoSpacing"/>
-      </w:pPr>
-    </w:p>
-    <w:p>
-      <w:pPr>
-        <w:pStyle w:val="NoSpacing"/>
-        <w:numPr>
-          <w:ilvl w:val="0"/>
-          <w:numId w:val="1"/>
-        </w:numPr>
-        <w:rPr>
-          <w:b/>
-        </w:rPr>
-      </w:pPr>
-      <w:r>
-        <w:rPr>
-          <w:b/>
-        </w:rPr>
-        <w:t xml:space="preserve">Wat gebeurd er als ik een (herhaal)taak wijzig waarbij de label de gespecificeerde </w:t>
-      </w:r>
-      <w:r>
-        <w:rPr>
-          <w:b/>
-        </w:rPr>
-        <w:t xml:space="preserve">maximum bereik </w:t>
-      </w:r>
-      <w:r>
-        <w:rPr>
-          <w:b/>
-        </w:rPr>
-        <w:t>overschrijd in de database?</w:t>
-      </w:r>
-    </w:p>
-    <w:p>
-      <w:pPr>
-        <w:pStyle w:val="NoSpacing"/>
-      </w:pPr>
-    </w:p>
-    <w:p>
-      <w:pPr>
-        <w:pStyle w:val="NoSpacing"/>
-        <w:numPr>
-          <w:ilvl w:val="0"/>
-          <w:numId w:val="1"/>
-        </w:numPr>
-        <w:rPr>
-          <w:b/>
-        </w:rPr>
-      </w:pPr>
-      <w:r>
-        <w:rPr>
-          <w:b/>
-        </w:rPr>
-        <w:t xml:space="preserve">Wat gebeurd er als ik een (herhaal)taak wijzig waarbij de duur de gespecificeerde </w:t>
-      </w:r>
-      <w:r>
-        <w:rPr>
-          <w:b/>
-        </w:rPr>
-        <w:t xml:space="preserve">maximum bereik </w:t>
-      </w:r>
-      <w:r>
-        <w:rPr>
-          <w:b/>
-        </w:rPr>
-        <w:t>overschrijd in de database?</w:t>
-      </w:r>
-    </w:p>
-    <w:p>
-      <w:pPr>
-        <w:pStyle w:val="NoSpacing"/>
-      </w:pPr>
-    </w:p>
-    <w:p>
-      <w:pPr>
-        <w:pStyle w:val="NoSpacing"/>
-        <w:numPr>
-          <w:ilvl w:val="0"/>
-          <w:numId w:val="1"/>
-        </w:numPr>
-        <w:rPr>
-          <w:b/>
-        </w:rPr>
-      </w:pPr>
-      <w:r>
-        <w:rPr>
-          <w:b/>
-        </w:rPr>
         <w:lastRenderedPageBreak/>
-        <w:t>Wat gebeurd er als ik een (herhaal)taak wijzig waarbij de duur een andere (herhaal)taak overlapt?</w:t>
-      </w:r>
-    </w:p>
-    <w:p>
-      <w:pPr>
-        <w:pStyle w:val="NoSpacing"/>
-      </w:pPr>
-    </w:p>
-    <w:p>
-      <w:pPr>
-        <w:pStyle w:val="NoSpacing"/>
-        <w:numPr>
-          <w:ilvl w:val="0"/>
-          <w:numId w:val="1"/>
-        </w:numPr>
-        <w:rPr>
-          <w:b/>
-        </w:rPr>
-      </w:pPr>
-      <w:r>
-        <w:rPr>
-          <w:b/>
-        </w:rPr>
-        <w:t>Wat gebeurd er als ik een (herhaal)taak wijzig zonder dat ik iets wijzig?</w:t>
-      </w:r>
-    </w:p>
-    <w:p>
-      <w:pPr>
-        <w:pStyle w:val="NoSpacing"/>
-      </w:pPr>
-    </w:p>
-    <w:p>
-      <w:pPr>
-        <w:pStyle w:val="NoSpacing"/>
-        <w:numPr>
-          <w:ilvl w:val="0"/>
-          <w:numId w:val="1"/>
-        </w:numPr>
-        <w:rPr>
-          <w:b/>
-        </w:rPr>
-      </w:pPr>
-      <w:r>
-        <w:rPr>
-          <w:b/>
-        </w:rPr>
-        <w:t xml:space="preserve">Wat gebeurd er als ik een </w:t>
-      </w:r>
-      <w:r>
-        <w:rPr>
-          <w:b/>
-        </w:rPr>
-        <w:t>herha</w:t>
-      </w:r>
-      <w:r>
-        <w:rPr>
-          <w:b/>
-        </w:rPr>
-        <w:t>len</w:t>
-      </w:r>
-      <w:r>
-        <w:rPr>
-          <w:b/>
-        </w:rPr>
-        <w:t xml:space="preserve">de </w:t>
-      </w:r>
-      <w:r>
-        <w:rPr>
-          <w:b/>
-        </w:rPr>
-        <w:t>taak wijzig naar een taak?</w:t>
-      </w:r>
-    </w:p>
-    <w:p>
-      <w:pPr>
-        <w:pStyle w:val="NoSpacing"/>
-      </w:pPr>
-    </w:p>
-    <w:p>
-      <w:pPr>
-        <w:pStyle w:val="NoSpacing"/>
-        <w:numPr>
-          <w:ilvl w:val="0"/>
-          <w:numId w:val="1"/>
-        </w:numPr>
-        <w:rPr>
-          <w:b/>
-        </w:rPr>
-      </w:pPr>
-      <w:r>
-        <w:rPr>
-          <w:b/>
-        </w:rPr>
-        <w:t xml:space="preserve">Wat gebeurd er als ik een taak wijzig naar een </w:t>
-      </w:r>
-      <w:r>
-        <w:rPr>
-          <w:b/>
-        </w:rPr>
-        <w:t>herha</w:t>
-      </w:r>
-      <w:r>
-        <w:rPr>
-          <w:b/>
-        </w:rPr>
-        <w:t>len</w:t>
-      </w:r>
-      <w:r>
-        <w:rPr>
-          <w:b/>
-        </w:rPr>
-        <w:t xml:space="preserve">de </w:t>
-      </w:r>
-      <w:r>
-        <w:rPr>
-          <w:b/>
-        </w:rPr>
-        <w:t>taak?</w:t>
-      </w:r>
-    </w:p>
-    <w:p>
-      <w:pPr>
-        <w:pStyle w:val="NoSpacing"/>
-        <w:numPr>
-          <w:ilvl w:val="0"/>
-          <w:numId w:val="1"/>
-        </w:numPr>
-        <w:rPr>
-          <w:b/>
-        </w:rPr>
-      </w:pPr>
-      <w:r>
-        <w:rPr>
-          <w:b/>
-        </w:rPr>
-        <w:t>Wat gebeurd er als ik de datum van het rooster in het verleden zet?</w:t>
-      </w:r>
-    </w:p>
-    <w:p>
-      <w:pPr>
-        <w:pStyle w:val="NoSpacing"/>
-      </w:pPr>
-    </w:p>
-    <w:p>
-      <w:pPr>
-        <w:pStyle w:val="NoSpacing"/>
-        <w:numPr>
-          <w:ilvl w:val="0"/>
-          <w:numId w:val="1"/>
-        </w:numPr>
-        <w:rPr>
-          <w:b/>
-        </w:rPr>
-      </w:pPr>
-      <w:r>
-        <w:rPr>
-          <w:b/>
-        </w:rPr>
-        <w:t xml:space="preserve">Wat gebeurd er als ik de datum van het rooster zijn maximum bereik </w:t>
-      </w:r>
-      <w:r>
-        <w:rPr>
-          <w:b/>
-        </w:rPr>
-        <w:t xml:space="preserve">laat </w:t>
-      </w:r>
-      <w:r>
-        <w:rPr>
-          <w:b/>
-        </w:rPr>
-        <w:t>overschrijd</w:t>
-      </w:r>
-      <w:r>
-        <w:rPr>
-          <w:b/>
-        </w:rPr>
-        <w:t>en</w:t>
-      </w:r>
-      <w:r>
-        <w:rPr>
-          <w:b/>
-        </w:rPr>
-        <w:t>?</w:t>
-      </w:r>
-    </w:p>
-    <w:p>
-      <w:pPr>
-        <w:pStyle w:val="NoSpacing"/>
-      </w:pPr>
-    </w:p>
-    <w:p>
-      <w:pPr>
-        <w:pStyle w:val="NoSpacing"/>
-        <w:numPr>
-          <w:ilvl w:val="0"/>
-          <w:numId w:val="1"/>
-        </w:numPr>
-        <w:rPr>
-          <w:b/>
-        </w:rPr>
-      </w:pPr>
-      <w:r>
-        <w:rPr>
-          <w:b/>
-        </w:rPr>
-        <w:t>Wat gebeurd er als ik met de vorige knop de datum van het rooster in het verleden zet?</w:t>
-      </w:r>
-    </w:p>
-    <w:p>
-      <w:pPr>
-        <w:pStyle w:val="NoSpacing"/>
-      </w:pPr>
-    </w:p>
-    <w:p>
-      <w:pPr>
-        <w:pStyle w:val="NoSpacing"/>
-        <w:numPr>
-          <w:ilvl w:val="0"/>
-          <w:numId w:val="1"/>
-        </w:numPr>
-        <w:rPr>
-          <w:b/>
-        </w:rPr>
-      </w:pPr>
-      <w:r>
-        <w:rPr>
-          <w:b/>
-        </w:rPr>
-        <w:t>Wat gebeurd er als ik met de volgende knop de datum van het rooster zijn maximum bereik laat overschrijden?</w:t>
-      </w:r>
-    </w:p>
-    <w:p>
-      <w:pPr>
-        <w:pStyle w:val="NoSpacing"/>
-      </w:pPr>
-    </w:p>
-    <w:p>
-      <w:pPr>
-        <w:pStyle w:val="NoSpacing"/>
-        <w:numPr>
-          <w:ilvl w:val="0"/>
-          <w:numId w:val="1"/>
-        </w:numPr>
-        <w:rPr>
-          <w:b/>
-        </w:rPr>
-      </w:pPr>
-      <w:r>
-        <w:rPr>
-          <w:b/>
-        </w:rPr>
-        <w:t>Wat gebeur</w:t>
-      </w:r>
-      <w:r>
-        <w:rPr>
-          <w:b/>
-        </w:rPr>
-        <w:t>d</w:t>
-      </w:r>
-      <w:r>
-        <w:rPr>
-          <w:b/>
-        </w:rPr>
-        <w:t xml:space="preserve"> </w:t>
-      </w:r>
-      <w:r>
-        <w:rPr>
-          <w:b/>
-        </w:rPr>
-        <w:t xml:space="preserve">er </w:t>
-      </w:r>
-      <w:r>
-        <w:rPr>
-          <w:b/>
-        </w:rPr>
-        <w:t>als ik met administrator machtigen (herhaal)taken voor een gebruiker wil toevoegen?</w:t>
-      </w:r>
-    </w:p>
-    <w:p>
-      <w:pPr>
-        <w:pStyle w:val="NoSpacing"/>
-      </w:pPr>
-    </w:p>
-    <w:p>
-      <w:pPr>
-        <w:pStyle w:val="NoSpacing"/>
-        <w:numPr>
-          <w:ilvl w:val="0"/>
-          <w:numId w:val="1"/>
-        </w:numPr>
-        <w:rPr>
-          <w:b/>
-        </w:rPr>
-      </w:pPr>
-      <w:r>
-        <w:rPr>
-          <w:b/>
-        </w:rPr>
-        <w:t>Wat gebeur</w:t>
-      </w:r>
-      <w:r>
-        <w:rPr>
-          <w:b/>
-        </w:rPr>
-        <w:t>d</w:t>
-      </w:r>
-      <w:r>
-        <w:rPr>
-          <w:b/>
-        </w:rPr>
-        <w:t xml:space="preserve"> </w:t>
-      </w:r>
-      <w:r>
-        <w:rPr>
-          <w:b/>
-        </w:rPr>
-        <w:t xml:space="preserve">er </w:t>
-      </w:r>
-      <w:r>
-        <w:rPr>
-          <w:b/>
-        </w:rPr>
-        <w:t>als ik met administrator machtigen (herhaal)taken van een gebruiker wil wijzigen?</w:t>
-      </w:r>
-    </w:p>
-    <w:p>
-      <w:pPr>
-        <w:pStyle w:val="NoSpacing"/>
-      </w:pPr>
-    </w:p>
-    <w:p>
-      <w:pPr>
-        <w:pStyle w:val="NoSpacing"/>
-        <w:numPr>
-          <w:ilvl w:val="0"/>
-          <w:numId w:val="1"/>
-        </w:numPr>
-        <w:rPr>
-          <w:b/>
-        </w:rPr>
-      </w:pPr>
-      <w:r>
-        <w:rPr>
-          <w:b/>
-        </w:rPr>
-        <w:t>Wat gebeur</w:t>
-      </w:r>
-      <w:r>
-        <w:rPr>
-          <w:b/>
-        </w:rPr>
-        <w:t>d</w:t>
-      </w:r>
-      <w:r>
-        <w:rPr>
-          <w:b/>
-        </w:rPr>
-        <w:t xml:space="preserve"> </w:t>
-      </w:r>
-      <w:r>
-        <w:rPr>
-          <w:b/>
-        </w:rPr>
-        <w:t xml:space="preserve">er </w:t>
-      </w:r>
-      <w:r>
-        <w:rPr>
-          <w:b/>
-        </w:rPr>
-        <w:t>als ik met administrator machtigen (herhaal)taken van een gebruiker wil verwijderen?</w:t>
-      </w:r>
-    </w:p>
-    <w:p>
-      <w:pPr>
-        <w:pStyle w:val="NoSpacing"/>
-      </w:pPr>
-    </w:p>
-    <w:p>
-      <w:pPr>
-        <w:pStyle w:val="NoSpacing"/>
-        <w:numPr>
-          <w:ilvl w:val="0"/>
-          <w:numId w:val="1"/>
-        </w:numPr>
-        <w:rPr>
-          <w:b/>
-        </w:rPr>
-      </w:pPr>
-      <w:r>
-        <w:rPr>
-          <w:b/>
-        </w:rPr>
-        <w:t>Wat gebeur</w:t>
-      </w:r>
-      <w:r>
-        <w:rPr>
-          <w:b/>
-        </w:rPr>
-        <w:t>d</w:t>
-      </w:r>
-      <w:r>
-        <w:rPr>
-          <w:b/>
-        </w:rPr>
-        <w:t xml:space="preserve"> </w:t>
-      </w:r>
-      <w:r>
-        <w:rPr>
-          <w:b/>
-        </w:rPr>
-        <w:t xml:space="preserve">er </w:t>
-      </w:r>
-      <w:r>
-        <w:rPr>
-          <w:b/>
-        </w:rPr>
-        <w:t>als ik met administrator machtigen (herhaal)taken voor een administrator wil toevoegen?</w:t>
-      </w:r>
-    </w:p>
-    <w:p>
-      <w:pPr>
-        <w:pStyle w:val="NoSpacing"/>
-      </w:pPr>
-    </w:p>
-    <w:p>
-      <w:pPr>
-        <w:pStyle w:val="NoSpacing"/>
-        <w:numPr>
-          <w:ilvl w:val="0"/>
-          <w:numId w:val="1"/>
-        </w:numPr>
-        <w:rPr>
-          <w:b/>
-        </w:rPr>
-      </w:pPr>
-      <w:r>
-        <w:rPr>
-          <w:b/>
-        </w:rPr>
-        <w:t>Wat gebeur</w:t>
-      </w:r>
-      <w:r>
-        <w:rPr>
-          <w:b/>
-        </w:rPr>
-        <w:t>d</w:t>
-      </w:r>
-      <w:r>
-        <w:rPr>
-          <w:b/>
-        </w:rPr>
-        <w:t xml:space="preserve"> </w:t>
-      </w:r>
-      <w:r>
-        <w:rPr>
-          <w:b/>
-        </w:rPr>
-        <w:t xml:space="preserve">er </w:t>
-      </w:r>
-      <w:r>
-        <w:rPr>
-          <w:b/>
-        </w:rPr>
-        <w:t>als ik met administrator machtigen (herhaal)taken van een administrator wil wijzigen?</w:t>
-      </w:r>
-    </w:p>
-    <w:p>
-      <w:pPr>
-        <w:pStyle w:val="NoSpacing"/>
-      </w:pPr>
-    </w:p>
-    <w:p>
-      <w:pPr>
-        <w:pStyle w:val="NoSpacing"/>
-        <w:numPr>
-          <w:ilvl w:val="0"/>
-          <w:numId w:val="1"/>
-        </w:numPr>
-        <w:rPr>
-          <w:b/>
-        </w:rPr>
-      </w:pPr>
-      <w:r>
-        <w:rPr>
-          <w:b/>
-        </w:rPr>
-        <w:t xml:space="preserve">Wat gebeur </w:t>
-      </w:r>
-      <w:r>
-        <w:rPr>
-          <w:b/>
-        </w:rPr>
-        <w:t xml:space="preserve">er </w:t>
-      </w:r>
-      <w:r>
-        <w:rPr>
-          <w:b/>
-        </w:rPr>
-        <w:t>als ik met administrator machtigen (herhaal)taken van een administrator wil verwijderen?</w:t>
-      </w:r>
-    </w:p>
-    <w:p>
-      <w:pPr>
-        <w:pStyle w:val="NoSpacing"/>
-      </w:pPr>
-    </w:p>
-    <w:p>
-      <w:pPr>
-        <w:pStyle w:val="NoSpacing"/>
-        <w:numPr>
-          <w:ilvl w:val="0"/>
-          <w:numId w:val="1"/>
-        </w:numPr>
-        <w:rPr>
-          <w:b/>
-        </w:rPr>
-      </w:pPr>
-      <w:r>
-        <w:rPr>
-          <w:b/>
-        </w:rPr>
-        <w:t xml:space="preserve">Wat gebeurd er als ik een vak toevoeg waarbij de naam de gespecificeerde </w:t>
-      </w:r>
-      <w:r>
-        <w:rPr>
-          <w:b/>
-        </w:rPr>
-        <w:t>maximum bereik</w:t>
-      </w:r>
-      <w:r>
-        <w:rPr>
-          <w:b/>
-        </w:rPr>
-        <w:t xml:space="preserve"> overschrijd in de database?</w:t>
-      </w:r>
-    </w:p>
-    <w:p>
-      <w:pPr>
-        <w:pStyle w:val="NoSpacing"/>
-      </w:pPr>
-    </w:p>
-    <w:p>
-      <w:pPr>
-        <w:pStyle w:val="NoSpacing"/>
-        <w:numPr>
-          <w:ilvl w:val="0"/>
-          <w:numId w:val="1"/>
-        </w:numPr>
-        <w:rPr>
-          <w:b/>
-        </w:rPr>
-      </w:pPr>
-      <w:r>
-        <w:rPr>
-          <w:b/>
-        </w:rPr>
-        <w:t xml:space="preserve">Wat gebeurd er als ik een vak toevoeg </w:t>
-      </w:r>
-      <w:r>
-        <w:rPr>
-          <w:b/>
-        </w:rPr>
-        <w:t>met een naam die al bestaat</w:t>
-      </w:r>
-      <w:r>
-        <w:rPr>
-          <w:b/>
-        </w:rPr>
-        <w:t>?</w:t>
-      </w:r>
-    </w:p>
-    <w:p>
-      <w:pPr>
-        <w:pStyle w:val="NoSpacing"/>
-      </w:pPr>
-    </w:p>
-    <w:p>
-      <w:pPr>
-        <w:pStyle w:val="NoSpacing"/>
-        <w:numPr>
-          <w:ilvl w:val="0"/>
-          <w:numId w:val="1"/>
-        </w:numPr>
-        <w:rPr>
-          <w:b/>
-        </w:rPr>
-      </w:pPr>
-      <w:r>
-        <w:rPr>
-          <w:b/>
-        </w:rPr>
-        <w:t>Wat gebeurd er als ik een vak wijzig waarbij de naam de gespecificeerde maximum bereik overschrijd in de database?</w:t>
-      </w:r>
-    </w:p>
-    <w:p>
-      <w:pPr>
-        <w:pStyle w:val="NoSpacing"/>
-      </w:pPr>
-    </w:p>
-    <w:p>
-      <w:pPr>
-        <w:pStyle w:val="NoSpacing"/>
-        <w:numPr>
-          <w:ilvl w:val="0"/>
-          <w:numId w:val="1"/>
-        </w:numPr>
-        <w:rPr>
-          <w:b/>
-        </w:rPr>
-      </w:pPr>
-      <w:r>
-        <w:rPr>
-          <w:b/>
-        </w:rPr>
-        <w:t xml:space="preserve">Wat gebeurd er als ik een vak </w:t>
-      </w:r>
-      <w:r>
-        <w:rPr>
-          <w:b/>
-        </w:rPr>
-        <w:t>wijzig</w:t>
-      </w:r>
-      <w:r>
-        <w:rPr>
-          <w:b/>
-        </w:rPr>
-        <w:t xml:space="preserve"> </w:t>
-      </w:r>
-      <w:r>
-        <w:rPr>
-          <w:b/>
-        </w:rPr>
-        <w:t>met een naam die al bestaat</w:t>
-      </w:r>
-      <w:r>
-        <w:rPr>
-          <w:b/>
-        </w:rPr>
-        <w:t>?</w:t>
-      </w:r>
-    </w:p>
-    <w:p>
-      <w:pPr>
-        <w:pStyle w:val="NoSpacing"/>
-      </w:pPr>
-    </w:p>
-    <w:p>
-      <w:pPr>
-        <w:pStyle w:val="NoSpacing"/>
-        <w:numPr>
-          <w:ilvl w:val="0"/>
-          <w:numId w:val="1"/>
-        </w:numPr>
-        <w:rPr>
-          <w:b/>
-        </w:rPr>
-      </w:pPr>
-      <w:r>
-        <w:rPr>
-          <w:b/>
-        </w:rPr>
-        <w:t>Wat gebeurd er als ik een vak wijzig zonder dat ik iets wijzig?</w:t>
-      </w:r>
-    </w:p>
-    <w:p>
-      <w:pPr>
-        <w:pStyle w:val="NoSpacing"/>
-      </w:pPr>
-    </w:p>
-    <w:p>
-      <w:pPr>
-        <w:pStyle w:val="NoSpacing"/>
-        <w:numPr>
-          <w:ilvl w:val="0"/>
-          <w:numId w:val="1"/>
-        </w:numPr>
-        <w:rPr>
-          <w:b/>
-        </w:rPr>
-      </w:pPr>
-      <w:r>
-        <w:rPr>
-          <w:b/>
-        </w:rPr>
-        <w:t>Wat gebeurd er als ik een cijfer voor een vak toevoeg waarbij het cijfer de gespecificeerde maximum bereik overschrijd in de database?</w:t>
-      </w:r>
-    </w:p>
-    <w:p>
-      <w:pPr>
-        <w:pStyle w:val="NoSpacing"/>
-      </w:pPr>
-    </w:p>
-    <w:p>
-      <w:pPr>
-        <w:pStyle w:val="NoSpacing"/>
-        <w:numPr>
-          <w:ilvl w:val="0"/>
-          <w:numId w:val="1"/>
-        </w:numPr>
-        <w:rPr>
-          <w:b/>
-        </w:rPr>
-      </w:pPr>
-      <w:r>
-        <w:rPr>
-          <w:b/>
-        </w:rPr>
-        <w:lastRenderedPageBreak/>
-        <w:t>Wat gebeurd er als ik een cijfer voor een vak wijzig waarbij het cijfer de gespecificeerde maximum bereik overschrijd in de database?</w:t>
-      </w:r>
-    </w:p>
-    <w:p>
-      <w:pPr>
-        <w:pStyle w:val="NoSpacing"/>
-      </w:pPr>
-    </w:p>
-    <w:p>
-      <w:pPr>
-        <w:pStyle w:val="NoSpacing"/>
-        <w:numPr>
-          <w:ilvl w:val="0"/>
-          <w:numId w:val="1"/>
-        </w:numPr>
-        <w:rPr>
-          <w:b/>
-        </w:rPr>
-      </w:pPr>
-      <w:r>
-        <w:rPr>
-          <w:b/>
-        </w:rPr>
-        <w:t>Wat gebeurd er als ik een cijfer wijzig zonder dat ik iets wijzig?</w:t>
-      </w:r>
-    </w:p>
-    <w:p>
-      <w:pPr>
-        <w:pStyle w:val="NoSpacing"/>
-      </w:pPr>
-    </w:p>
-    <w:p>
-      <w:pPr>
-        <w:pStyle w:val="NoSpacing"/>
-        <w:numPr>
-          <w:ilvl w:val="0"/>
-          <w:numId w:val="1"/>
-        </w:numPr>
-        <w:rPr>
-          <w:b/>
-        </w:rPr>
-      </w:pPr>
-      <w:r>
-        <w:rPr>
-          <w:b/>
-        </w:rPr>
-        <w:t>Wat gebeur</w:t>
-      </w:r>
-      <w:r>
-        <w:rPr>
-          <w:b/>
-        </w:rPr>
-        <w:t>d</w:t>
-      </w:r>
-      <w:r>
-        <w:rPr>
-          <w:b/>
-        </w:rPr>
-        <w:t xml:space="preserve"> </w:t>
-      </w:r>
-      <w:r>
-        <w:rPr>
-          <w:b/>
-        </w:rPr>
-        <w:t xml:space="preserve">er </w:t>
-      </w:r>
-      <w:r>
-        <w:rPr>
-          <w:b/>
-        </w:rPr>
-        <w:t xml:space="preserve">als ik met administrator machtigen </w:t>
-      </w:r>
-      <w:r>
-        <w:rPr>
-          <w:b/>
-        </w:rPr>
-        <w:t>een vak</w:t>
-      </w:r>
-      <w:r>
-        <w:rPr>
-          <w:b/>
-        </w:rPr>
-        <w:t xml:space="preserve"> voor een gebruiker wil toevoegen?</w:t>
-      </w:r>
-    </w:p>
-    <w:p>
-      <w:pPr>
-        <w:pStyle w:val="NoSpacing"/>
-      </w:pPr>
-    </w:p>
-    <w:p>
-      <w:pPr>
-        <w:pStyle w:val="NoSpacing"/>
-        <w:numPr>
-          <w:ilvl w:val="0"/>
-          <w:numId w:val="1"/>
-        </w:numPr>
-        <w:rPr>
-          <w:b/>
-        </w:rPr>
-      </w:pPr>
-      <w:r>
-        <w:rPr>
-          <w:b/>
-        </w:rPr>
-        <w:t>Wat gebeur</w:t>
-      </w:r>
-      <w:r>
-        <w:rPr>
-          <w:b/>
-        </w:rPr>
-        <w:t>d</w:t>
-      </w:r>
-      <w:r>
-        <w:rPr>
-          <w:b/>
-        </w:rPr>
-        <w:t xml:space="preserve"> </w:t>
-      </w:r>
-      <w:r>
-        <w:rPr>
-          <w:b/>
-        </w:rPr>
-        <w:t xml:space="preserve">er </w:t>
-      </w:r>
-      <w:r>
-        <w:rPr>
-          <w:b/>
-        </w:rPr>
-        <w:t xml:space="preserve">als ik met administrator machtigen </w:t>
-      </w:r>
-      <w:r>
-        <w:rPr>
-          <w:b/>
-        </w:rPr>
-        <w:t xml:space="preserve">een vak </w:t>
-      </w:r>
-      <w:r>
-        <w:rPr>
-          <w:b/>
-        </w:rPr>
-        <w:t>van een gebruiker wil wijzigen?</w:t>
-      </w:r>
-    </w:p>
-    <w:p>
-      <w:pPr>
-        <w:pStyle w:val="NoSpacing"/>
-      </w:pPr>
-    </w:p>
-    <w:p>
-      <w:pPr>
-        <w:pStyle w:val="NoSpacing"/>
-        <w:numPr>
-          <w:ilvl w:val="0"/>
-          <w:numId w:val="1"/>
-        </w:numPr>
-        <w:rPr>
-          <w:b/>
-        </w:rPr>
-      </w:pPr>
-      <w:r>
-        <w:rPr>
-          <w:b/>
-        </w:rPr>
-        <w:t>Wat gebeur</w:t>
-      </w:r>
-      <w:r>
-        <w:rPr>
-          <w:b/>
-        </w:rPr>
-        <w:t>d</w:t>
-      </w:r>
-      <w:r>
-        <w:rPr>
-          <w:b/>
-        </w:rPr>
-        <w:t xml:space="preserve"> </w:t>
-      </w:r>
-      <w:r>
-        <w:rPr>
-          <w:b/>
-        </w:rPr>
-        <w:t xml:space="preserve">er </w:t>
-      </w:r>
-      <w:r>
-        <w:rPr>
-          <w:b/>
-        </w:rPr>
-        <w:t xml:space="preserve">als ik met administrator machtigen </w:t>
-      </w:r>
-      <w:r>
-        <w:rPr>
-          <w:b/>
-        </w:rPr>
-        <w:t xml:space="preserve">een vak </w:t>
-      </w:r>
-      <w:r>
-        <w:rPr>
-          <w:b/>
-        </w:rPr>
-        <w:t>van een gebruiker wil verwijderen?</w:t>
-      </w:r>
-    </w:p>
-    <w:p>
-      <w:pPr>
-        <w:pStyle w:val="NoSpacing"/>
-        <w:numPr>
-          <w:ilvl w:val="0"/>
-          <w:numId w:val="1"/>
-        </w:numPr>
-        <w:rPr>
-          <w:b/>
-        </w:rPr>
-      </w:pPr>
-      <w:r>
-        <w:rPr>
-          <w:b/>
-        </w:rPr>
-        <w:t>Wat gebeur</w:t>
-      </w:r>
-      <w:r>
-        <w:rPr>
-          <w:b/>
-        </w:rPr>
-        <w:t>d</w:t>
-      </w:r>
-      <w:r>
-        <w:rPr>
-          <w:b/>
-        </w:rPr>
-        <w:t xml:space="preserve"> </w:t>
-      </w:r>
-      <w:r>
-        <w:rPr>
-          <w:b/>
-        </w:rPr>
-        <w:t xml:space="preserve">er </w:t>
-      </w:r>
-      <w:r>
-        <w:rPr>
-          <w:b/>
-        </w:rPr>
-        <w:t xml:space="preserve">als ik met administrator machtigen </w:t>
-      </w:r>
-      <w:r>
-        <w:rPr>
-          <w:b/>
-        </w:rPr>
-        <w:t xml:space="preserve">een vak </w:t>
-      </w:r>
-      <w:r>
-        <w:rPr>
-          <w:b/>
-        </w:rPr>
-        <w:t>voor een administrator wil toevoegen?</w:t>
-      </w:r>
-    </w:p>
-    <w:p>
-      <w:pPr>
-        <w:pStyle w:val="NoSpacing"/>
-      </w:pPr>
-    </w:p>
-    <w:p>
-      <w:pPr>
-        <w:pStyle w:val="NoSpacing"/>
-        <w:numPr>
-          <w:ilvl w:val="0"/>
-          <w:numId w:val="1"/>
-        </w:numPr>
-        <w:rPr>
-          <w:b/>
-        </w:rPr>
-      </w:pPr>
-      <w:r>
-        <w:rPr>
-          <w:b/>
-        </w:rPr>
-        <w:t>Wat gebeur</w:t>
-      </w:r>
-      <w:r>
-        <w:rPr>
-          <w:b/>
-        </w:rPr>
-        <w:t>d</w:t>
-      </w:r>
-      <w:r>
-        <w:rPr>
-          <w:b/>
-        </w:rPr>
-        <w:t xml:space="preserve"> </w:t>
-      </w:r>
-      <w:r>
-        <w:rPr>
-          <w:b/>
-        </w:rPr>
-        <w:t xml:space="preserve">er </w:t>
-      </w:r>
-      <w:r>
-        <w:rPr>
-          <w:b/>
-        </w:rPr>
-        <w:t xml:space="preserve">als ik met administrator machtigen </w:t>
-      </w:r>
-      <w:r>
-        <w:rPr>
-          <w:b/>
-        </w:rPr>
-        <w:t xml:space="preserve">een vak </w:t>
-      </w:r>
-      <w:r>
-        <w:rPr>
-          <w:b/>
-        </w:rPr>
-        <w:t>van een administrator wil wijzigen?</w:t>
-      </w:r>
-    </w:p>
-    <w:p>
-      <w:pPr>
-        <w:pStyle w:val="NoSpacing"/>
-      </w:pPr>
-    </w:p>
-    <w:p>
-      <w:pPr>
-        <w:pStyle w:val="NoSpacing"/>
-        <w:numPr>
-          <w:ilvl w:val="0"/>
-          <w:numId w:val="1"/>
-        </w:numPr>
-        <w:rPr>
-          <w:b/>
-        </w:rPr>
-      </w:pPr>
-      <w:r>
-        <w:rPr>
-          <w:b/>
-        </w:rPr>
-        <w:t>Wat gebeur</w:t>
-      </w:r>
-      <w:r>
-        <w:rPr>
-          <w:b/>
-        </w:rPr>
-        <w:t>d</w:t>
-      </w:r>
-      <w:r>
-        <w:rPr>
-          <w:b/>
-        </w:rPr>
-        <w:t xml:space="preserve"> </w:t>
-      </w:r>
-      <w:r>
-        <w:rPr>
-          <w:b/>
-        </w:rPr>
-        <w:t xml:space="preserve">er </w:t>
-      </w:r>
-      <w:r>
-        <w:rPr>
-          <w:b/>
-        </w:rPr>
-        <w:t xml:space="preserve">als ik met administrator machtigen </w:t>
-      </w:r>
-      <w:r>
-        <w:rPr>
-          <w:b/>
-        </w:rPr>
-        <w:t xml:space="preserve">een vak </w:t>
-      </w:r>
-      <w:r>
-        <w:rPr>
-          <w:b/>
-        </w:rPr>
-        <w:t>van een administrator wil verwijderen?</w:t>
-      </w:r>
-    </w:p>
-    <w:p>
-      <w:pPr>
-        <w:pStyle w:val="NoSpacing"/>
-      </w:pPr>
-    </w:p>
-    <w:p>
-      <w:pPr>
-        <w:pStyle w:val="NoSpacing"/>
-        <w:numPr>
-          <w:ilvl w:val="0"/>
-          <w:numId w:val="1"/>
-        </w:numPr>
-        <w:rPr>
-          <w:b/>
-        </w:rPr>
-      </w:pPr>
-      <w:r>
-        <w:rPr>
-          <w:b/>
-        </w:rPr>
-        <w:t>Wat gebeur</w:t>
-      </w:r>
-      <w:r>
-        <w:rPr>
-          <w:b/>
-        </w:rPr>
-        <w:t>d</w:t>
-      </w:r>
-      <w:r>
-        <w:rPr>
-          <w:b/>
-        </w:rPr>
-        <w:t xml:space="preserve"> </w:t>
-      </w:r>
-      <w:r>
-        <w:rPr>
-          <w:b/>
-        </w:rPr>
-        <w:t xml:space="preserve">er </w:t>
-      </w:r>
-      <w:r>
-        <w:rPr>
-          <w:b/>
-        </w:rPr>
-        <w:t>als ik met administrator machtigen een cijfer voor een vak voor een gebruiker wil toevoegen?</w:t>
-      </w:r>
-    </w:p>
-    <w:p>
-      <w:pPr>
-        <w:pStyle w:val="NoSpacing"/>
-      </w:pPr>
-    </w:p>
-    <w:p>
-      <w:pPr>
-        <w:pStyle w:val="NoSpacing"/>
-        <w:numPr>
-          <w:ilvl w:val="0"/>
-          <w:numId w:val="1"/>
-        </w:numPr>
-        <w:rPr>
-          <w:b/>
-        </w:rPr>
-      </w:pPr>
-      <w:r>
-        <w:rPr>
-          <w:b/>
-        </w:rPr>
-        <w:t>Wat gebeur</w:t>
-      </w:r>
-      <w:r>
-        <w:rPr>
-          <w:b/>
-        </w:rPr>
-        <w:t>d</w:t>
-      </w:r>
-      <w:r>
-        <w:rPr>
-          <w:b/>
-        </w:rPr>
-        <w:t xml:space="preserve"> </w:t>
-      </w:r>
-      <w:r>
-        <w:rPr>
-          <w:b/>
-        </w:rPr>
-        <w:t xml:space="preserve">er </w:t>
-      </w:r>
-      <w:r>
-        <w:rPr>
-          <w:b/>
-        </w:rPr>
-        <w:t>als ik met administrator machtigen een cijfer van een vak van een gebruiker wil wijzigen?</w:t>
-      </w:r>
-    </w:p>
-    <w:p>
-      <w:pPr>
-        <w:pStyle w:val="NoSpacing"/>
-      </w:pPr>
-    </w:p>
-    <w:p>
-      <w:pPr>
-        <w:pStyle w:val="NoSpacing"/>
-        <w:numPr>
-          <w:ilvl w:val="0"/>
-          <w:numId w:val="1"/>
-        </w:numPr>
-        <w:rPr>
-          <w:b/>
-        </w:rPr>
-      </w:pPr>
-      <w:r>
-        <w:rPr>
-          <w:b/>
-        </w:rPr>
-        <w:t>Wat gebeur</w:t>
-      </w:r>
-      <w:r>
-        <w:rPr>
-          <w:b/>
-        </w:rPr>
-        <w:t>d</w:t>
-      </w:r>
-      <w:r>
-        <w:rPr>
-          <w:b/>
-        </w:rPr>
-        <w:t xml:space="preserve"> </w:t>
-      </w:r>
-      <w:r>
-        <w:rPr>
-          <w:b/>
-        </w:rPr>
-        <w:t xml:space="preserve">er </w:t>
-      </w:r>
-      <w:r>
-        <w:rPr>
-          <w:b/>
-        </w:rPr>
-        <w:t>als ik met administrator machtigen een cijfer van een vak van een gebruiker wil verwijderen?</w:t>
-      </w:r>
-    </w:p>
-    <w:p>
-      <w:pPr>
-        <w:pStyle w:val="NoSpacing"/>
-      </w:pPr>
-    </w:p>
-    <w:p>
-      <w:pPr>
-        <w:pStyle w:val="NoSpacing"/>
-        <w:numPr>
-          <w:ilvl w:val="0"/>
-          <w:numId w:val="1"/>
-        </w:numPr>
-        <w:rPr>
-          <w:b/>
-        </w:rPr>
-      </w:pPr>
-      <w:r>
-        <w:rPr>
-          <w:b/>
-        </w:rPr>
-        <w:t>Wat gebeur</w:t>
-      </w:r>
-      <w:r>
-        <w:rPr>
-          <w:b/>
-        </w:rPr>
-        <w:t>d</w:t>
-      </w:r>
-      <w:r>
-        <w:rPr>
-          <w:b/>
-        </w:rPr>
-        <w:t xml:space="preserve"> </w:t>
-      </w:r>
-      <w:r>
-        <w:rPr>
-          <w:b/>
-        </w:rPr>
-        <w:t xml:space="preserve">er </w:t>
-      </w:r>
-      <w:r>
-        <w:rPr>
-          <w:b/>
-        </w:rPr>
-        <w:t>als ik met administrator machtigen een cijfer voor een vak voor een administrator wil toevoegen?</w:t>
-      </w:r>
-    </w:p>
-    <w:p>
-      <w:pPr>
-        <w:pStyle w:val="NoSpacing"/>
-      </w:pPr>
-    </w:p>
-    <w:p>
-      <w:pPr>
-        <w:pStyle w:val="NoSpacing"/>
-        <w:numPr>
-          <w:ilvl w:val="0"/>
-          <w:numId w:val="1"/>
-        </w:numPr>
-        <w:rPr>
-          <w:b/>
-        </w:rPr>
-      </w:pPr>
-      <w:r>
-        <w:rPr>
-          <w:b/>
-        </w:rPr>
-        <w:t>Wat gebeur</w:t>
-      </w:r>
-      <w:r>
-        <w:rPr>
-          <w:b/>
-        </w:rPr>
-        <w:t>d</w:t>
-      </w:r>
-      <w:r>
-        <w:rPr>
-          <w:b/>
-        </w:rPr>
-        <w:t xml:space="preserve"> </w:t>
-      </w:r>
-      <w:r>
-        <w:rPr>
-          <w:b/>
-        </w:rPr>
-        <w:t xml:space="preserve">er </w:t>
-      </w:r>
-      <w:r>
-        <w:rPr>
-          <w:b/>
-        </w:rPr>
-        <w:t>als ik met administrator machtigen een cijfer van een vak van een administrator wil wijzigen?</w:t>
-      </w:r>
-    </w:p>
-    <w:p>
-      <w:pPr>
-        <w:pStyle w:val="NoSpacing"/>
-      </w:pPr>
-    </w:p>
-    <w:p>
-      <w:pPr>
-        <w:pStyle w:val="NoSpacing"/>
-        <w:numPr>
-          <w:ilvl w:val="0"/>
-          <w:numId w:val="1"/>
-        </w:numPr>
-        <w:rPr>
-          <w:b/>
-        </w:rPr>
-      </w:pPr>
-      <w:r>
-        <w:rPr>
-          <w:b/>
-        </w:rPr>
-        <w:t>Wat gebeur</w:t>
-      </w:r>
-      <w:r>
-        <w:rPr>
-          <w:b/>
-        </w:rPr>
-        <w:t>d</w:t>
-      </w:r>
-      <w:r>
-        <w:rPr>
-          <w:b/>
-        </w:rPr>
-        <w:t xml:space="preserve"> </w:t>
-      </w:r>
-      <w:r>
-        <w:rPr>
-          <w:b/>
-        </w:rPr>
-        <w:t xml:space="preserve">er </w:t>
-      </w:r>
-      <w:r>
-        <w:rPr>
-          <w:b/>
-        </w:rPr>
-        <w:t>als ik met administrator machtigen een cijfer van een vak van een administrator wil verwijderen?</w:t>
-      </w:r>
-    </w:p>
-    <w:p>
-      <w:pPr>
-        <w:pStyle w:val="NoSpacing"/>
-      </w:pPr>
-    </w:p>
-    <w:p>
-      <w:pPr>
-        <w:pStyle w:val="NoSpacing"/>
-        <w:numPr>
-          <w:ilvl w:val="0"/>
-          <w:numId w:val="1"/>
-        </w:numPr>
-        <w:rPr>
-          <w:b/>
-        </w:rPr>
-      </w:pPr>
-      <w:r>
-        <w:rPr>
-          <w:b/>
-        </w:rPr>
-        <w:t>Wat gebeurd er als ik een afspraak toevoeg waarbij de naam de gespecificeerde maximum bereik overschrijd in de database?</w:t>
-      </w:r>
-    </w:p>
-    <w:p>
-      <w:pPr>
-        <w:pStyle w:val="NoSpacing"/>
-      </w:pPr>
-    </w:p>
-    <w:p>
-      <w:pPr>
-        <w:pStyle w:val="NoSpacing"/>
-        <w:numPr>
-          <w:ilvl w:val="0"/>
-          <w:numId w:val="1"/>
-        </w:numPr>
-        <w:rPr>
-          <w:b/>
-        </w:rPr>
-      </w:pPr>
-      <w:r>
-        <w:rPr>
-          <w:b/>
-        </w:rPr>
-        <w:t xml:space="preserve">Wat gebeurd er als ik een afspraak toevoeg waarbij de datum </w:t>
-      </w:r>
-      <w:r>
-        <w:rPr>
-          <w:b/>
-        </w:rPr>
-        <w:t>in het verleden</w:t>
-      </w:r>
-      <w:r>
-        <w:rPr>
-          <w:b/>
-        </w:rPr>
-        <w:t xml:space="preserve"> is?</w:t>
-      </w:r>
-    </w:p>
-    <w:p>
-      <w:pPr>
-        <w:pStyle w:val="NoSpacing"/>
-      </w:pPr>
-    </w:p>
-    <w:p>
-      <w:pPr>
-        <w:pStyle w:val="NoSpacing"/>
-        <w:numPr>
-          <w:ilvl w:val="0"/>
-          <w:numId w:val="1"/>
-        </w:numPr>
-        <w:rPr>
-          <w:b/>
-        </w:rPr>
-      </w:pPr>
-      <w:r>
-        <w:rPr>
-          <w:b/>
-        </w:rPr>
-        <w:t>Wat gebeurd er als ik een afspraak wijzig waarbij de naam de gespecificeerde maximum bereik overschrijd in de database?</w:t>
-      </w:r>
-    </w:p>
-    <w:p>
-      <w:pPr>
-        <w:pStyle w:val="NoSpacing"/>
-      </w:pPr>
-    </w:p>
-    <w:p>
-      <w:pPr>
-        <w:pStyle w:val="NoSpacing"/>
-        <w:numPr>
-          <w:ilvl w:val="0"/>
-          <w:numId w:val="1"/>
-        </w:numPr>
-        <w:rPr>
-          <w:b/>
-        </w:rPr>
-      </w:pPr>
-      <w:r>
-        <w:rPr>
-          <w:b/>
-        </w:rPr>
-        <w:t xml:space="preserve">Wat gebeurd er als ik een afspraak wijzig waarbij de datum </w:t>
-      </w:r>
-      <w:r>
-        <w:rPr>
-          <w:b/>
-        </w:rPr>
-        <w:t xml:space="preserve">in het verleden </w:t>
-      </w:r>
-      <w:r>
-        <w:rPr>
-          <w:b/>
-        </w:rPr>
-        <w:t>is?</w:t>
-      </w:r>
-    </w:p>
-    <w:p>
-      <w:pPr>
-        <w:pStyle w:val="NoSpacing"/>
-      </w:pPr>
-    </w:p>
-    <w:p>
-      <w:pPr>
-        <w:pStyle w:val="NoSpacing"/>
-        <w:numPr>
-          <w:ilvl w:val="0"/>
-          <w:numId w:val="1"/>
-        </w:numPr>
-        <w:rPr>
-          <w:b/>
-        </w:rPr>
-      </w:pPr>
-      <w:r>
-        <w:rPr>
-          <w:b/>
-        </w:rPr>
-        <w:t>Wat gebeurd er als ik een afspraak wijzig zonder dat ik iets wijzig?</w:t>
-      </w:r>
-    </w:p>
-    <w:p>
-      <w:pPr>
-        <w:pStyle w:val="NoSpacing"/>
-      </w:pPr>
-    </w:p>
-    <w:p>
-      <w:pPr>
-        <w:pStyle w:val="NoSpacing"/>
-        <w:numPr>
-          <w:ilvl w:val="0"/>
-          <w:numId w:val="1"/>
-        </w:numPr>
-        <w:rPr>
-          <w:b/>
-        </w:rPr>
-      </w:pPr>
-      <w:r>
-        <w:rPr>
-          <w:b/>
-        </w:rPr>
-        <w:t xml:space="preserve">Wat gebeurd er </w:t>
-      </w:r>
-      <w:r>
-        <w:rPr>
-          <w:b/>
-        </w:rPr>
-        <w:t>als ik met administrator machtigen een afspraak voor een gebruiker wil toevoegen?</w:t>
-      </w:r>
-    </w:p>
-    <w:p>
-      <w:pPr>
-        <w:pStyle w:val="NoSpacing"/>
-      </w:pPr>
-    </w:p>
-    <w:p>
-      <w:pPr>
-        <w:pStyle w:val="NoSpacing"/>
-        <w:numPr>
-          <w:ilvl w:val="0"/>
-          <w:numId w:val="1"/>
-        </w:numPr>
-        <w:rPr>
-          <w:b/>
-        </w:rPr>
-      </w:pPr>
-      <w:r>
-        <w:rPr>
-          <w:b/>
-        </w:rPr>
-        <w:t>Wat gebeur</w:t>
-      </w:r>
-      <w:r>
-        <w:rPr>
-          <w:b/>
-        </w:rPr>
-        <w:t>d</w:t>
-      </w:r>
-      <w:r>
-        <w:rPr>
-          <w:b/>
-        </w:rPr>
-        <w:t xml:space="preserve"> </w:t>
-      </w:r>
-      <w:r>
-        <w:rPr>
-          <w:b/>
-        </w:rPr>
-        <w:t xml:space="preserve">er </w:t>
-      </w:r>
-      <w:r>
-        <w:rPr>
-          <w:b/>
-        </w:rPr>
-        <w:t>als ik met administrator machtigen een afspraak van een gebruiker wil wijzigen?</w:t>
-      </w:r>
-    </w:p>
-    <w:p>
-      <w:pPr>
-        <w:pStyle w:val="NoSpacing"/>
-      </w:pPr>
-    </w:p>
-    <w:p>
-      <w:pPr>
-        <w:pStyle w:val="NoSpacing"/>
-        <w:numPr>
-          <w:ilvl w:val="0"/>
-          <w:numId w:val="1"/>
-        </w:numPr>
-        <w:rPr>
-          <w:b/>
-        </w:rPr>
-      </w:pPr>
-      <w:r>
-        <w:rPr>
-          <w:b/>
-        </w:rPr>
-        <w:t>Wat gebeur</w:t>
-      </w:r>
-      <w:r>
-        <w:rPr>
-          <w:b/>
-        </w:rPr>
-        <w:t>d</w:t>
-      </w:r>
-      <w:r>
-        <w:rPr>
-          <w:b/>
-        </w:rPr>
-        <w:t xml:space="preserve"> </w:t>
-      </w:r>
-      <w:r>
-        <w:rPr>
-          <w:b/>
-        </w:rPr>
-        <w:t xml:space="preserve">er </w:t>
-      </w:r>
-      <w:r>
-        <w:rPr>
-          <w:b/>
-        </w:rPr>
-        <w:t>als ik met administrator machtigen een afspraak van een gebruiker wil verwijderen?</w:t>
-      </w:r>
-    </w:p>
-    <w:p>
-      <w:pPr>
-        <w:pStyle w:val="NoSpacing"/>
-      </w:pPr>
-    </w:p>
-    <w:p>
-      <w:pPr>
-        <w:pStyle w:val="NoSpacing"/>
-        <w:numPr>
-          <w:ilvl w:val="0"/>
-          <w:numId w:val="1"/>
-        </w:numPr>
-        <w:rPr>
-          <w:b/>
-        </w:rPr>
-      </w:pPr>
-      <w:r>
-        <w:rPr>
-          <w:b/>
-        </w:rPr>
-        <w:t>Wat gebeur</w:t>
-      </w:r>
-      <w:r>
-        <w:rPr>
-          <w:b/>
-        </w:rPr>
-        <w:t>d</w:t>
-      </w:r>
-      <w:r>
-        <w:rPr>
-          <w:b/>
-        </w:rPr>
-        <w:t xml:space="preserve"> </w:t>
-      </w:r>
-      <w:r>
-        <w:rPr>
-          <w:b/>
-        </w:rPr>
-        <w:t xml:space="preserve">er </w:t>
-      </w:r>
-      <w:r>
-        <w:rPr>
-          <w:b/>
-        </w:rPr>
-        <w:t>als ik met administrator machtigen een afspraak voor een administrator wil toevoegen?</w:t>
-      </w:r>
-    </w:p>
-    <w:p>
-      <w:pPr>
-        <w:pStyle w:val="NoSpacing"/>
-        <w:numPr>
-          <w:ilvl w:val="0"/>
-          <w:numId w:val="1"/>
-        </w:numPr>
-        <w:rPr>
-          <w:b/>
-        </w:rPr>
-      </w:pPr>
-      <w:r>
-        <w:rPr>
-          <w:b/>
-        </w:rPr>
-        <w:t>Wat gebeur</w:t>
-      </w:r>
-      <w:r>
-        <w:rPr>
-          <w:b/>
-        </w:rPr>
-        <w:t>d</w:t>
-      </w:r>
-      <w:r>
-        <w:rPr>
-          <w:b/>
-        </w:rPr>
-        <w:t xml:space="preserve"> </w:t>
-      </w:r>
-      <w:r>
-        <w:rPr>
-          <w:b/>
-        </w:rPr>
-        <w:t xml:space="preserve">er </w:t>
-      </w:r>
-      <w:r>
-        <w:rPr>
-          <w:b/>
-        </w:rPr>
-        <w:t>als ik met administrator machtigen een afspraak van een administrator wil wijzigen?</w:t>
-      </w:r>
-    </w:p>
-    <w:p>
-      <w:pPr>
-        <w:pStyle w:val="NoSpacing"/>
-      </w:pPr>
-    </w:p>
-    <w:p>
-      <w:pPr>
-        <w:pStyle w:val="NoSpacing"/>
-        <w:numPr>
-          <w:ilvl w:val="0"/>
-          <w:numId w:val="1"/>
-        </w:numPr>
-        <w:rPr>
-          <w:b/>
-        </w:rPr>
-      </w:pPr>
-      <w:r>
-        <w:rPr>
-          <w:b/>
-        </w:rPr>
-        <w:t>Wat gebeur</w:t>
-      </w:r>
-      <w:r>
-        <w:rPr>
-          <w:b/>
-        </w:rPr>
-        <w:t>d</w:t>
-      </w:r>
-      <w:r>
-        <w:rPr>
-          <w:b/>
-        </w:rPr>
-        <w:t xml:space="preserve"> als ik met administrator machtigen een afspraak van een administrator wil verwijderen?</w:t>
-      </w:r>
-    </w:p>
-    <w:p>
-      <w:pPr>
-        <w:pStyle w:val="NoSpacing"/>
-      </w:pPr>
-    </w:p>
-    <w:p>
-      <w:bookmarkStart w:id="8" w:name="_GoBack"/>
-      <w:bookmarkEnd w:id="8"/>
-      <w:r>
         <w:br w:type="page"/>
       </w:r>
     </w:p>
@@ -6670,18 +5181,18 @@
       <w:pPr>
         <w:pStyle w:val="Heading1"/>
       </w:pPr>
-      <w:bookmarkStart w:id="9" w:name="_Toc475434523"/>
-      <w:bookmarkStart w:id="10" w:name="_Toc475436311"/>
-      <w:bookmarkStart w:id="11" w:name="_Toc479241091"/>
-      <w:bookmarkStart w:id="12" w:name="_Toc484117230"/>
+      <w:bookmarkStart w:id="2" w:name="_Toc475434523"/>
+      <w:bookmarkStart w:id="3" w:name="_Toc475436311"/>
+      <w:bookmarkStart w:id="4" w:name="_Toc479241091"/>
+      <w:bookmarkStart w:id="5" w:name="_Toc484504736"/>
       <w:r>
         <w:lastRenderedPageBreak/>
         <w:t>Revisies</w:t>
       </w:r>
-      <w:bookmarkEnd w:id="9"/>
-      <w:bookmarkEnd w:id="10"/>
-      <w:bookmarkEnd w:id="11"/>
-      <w:bookmarkEnd w:id="12"/>
+      <w:bookmarkEnd w:id="2"/>
+      <w:bookmarkEnd w:id="3"/>
+      <w:bookmarkEnd w:id="4"/>
+      <w:bookmarkEnd w:id="5"/>
     </w:p>
     <w:tbl>
       <w:tblPr>
@@ -6781,10 +5292,13 @@
               <w:pStyle w:val="NoSpacing"/>
             </w:pPr>
             <w:r>
-              <w:t>01-</w:t>
-            </w:r>
-            <w:r>
               <w:t>06</w:t>
+            </w:r>
+            <w:r>
+              <w:t>-0</w:t>
+            </w:r>
+            <w:r>
+              <w:t>6</w:t>
             </w:r>
             <w:r>
               <w:t>-</w:t>
@@ -6798,13 +5312,13 @@
               <w:pStyle w:val="NoSpacing"/>
             </w:pPr>
             <w:r>
-              <w:t>21</w:t>
+              <w:t>09</w:t>
             </w:r>
             <w:r>
               <w:t>:</w:t>
             </w:r>
             <w:r>
-              <w:t>49</w:t>
+              <w:t>29</w:t>
             </w:r>
             <w:r>
               <w:t xml:space="preserve"> CEST</w:t>
@@ -6828,7 +5342,7 @@
               <w:cnfStyle w:val="000000100000" w:firstRow="0" w:lastRow="0" w:firstColumn="0" w:lastColumn="0" w:oddVBand="0" w:evenVBand="0" w:oddHBand="1" w:evenHBand="0" w:firstRowFirstColumn="0" w:firstRowLastColumn="0" w:lastRowFirstColumn="0" w:lastRowLastColumn="0"/>
             </w:pPr>
             <w:r>
-              <w:t>Alle mogelijkheden die de applicatie te bieden heeft verwerkt in het document om getest op te worden.</w:t>
+              <w:t>Technische test opgesteld.</w:t>
             </w:r>
           </w:p>
         </w:tc>
@@ -6885,7 +5399,7 @@
       </w:pPr>
     </w:p>
     <w:sectPr>
-      <w:footerReference w:type="default" r:id="rId9"/>
+      <w:footerReference w:type="default" r:id="rId8"/>
       <w:pgSz w:w="11906" w:h="16838"/>
       <w:pgMar w:top="1417" w:right="1417" w:bottom="1417" w:left="1417" w:header="708" w:footer="708" w:gutter="0"/>
       <w:pgNumType w:start="0"/>
@@ -6949,7 +5463,7 @@
               <w:pStyle w:val="Footer"/>
             </w:pPr>
             <w:r>
-              <w:t>ad.9_integrale_systeemtest.docx</w:t>
+              <w:t>ad.11.1_Technische_test.docx</w:t>
             </w:r>
           </w:p>
           <w:p>
@@ -6957,7 +5471,10 @@
               <w:pStyle w:val="Footer"/>
             </w:pPr>
             <w:r>
-              <w:t>Casusnummer: KT2_02</w:t>
+              <w:t xml:space="preserve">Casusnummer: </w:t>
+            </w:r>
+            <w:r>
+              <w:t>KT2_02</w:t>
             </w:r>
           </w:p>
           <w:p>
@@ -7005,7 +5522,7 @@
                 <w:bCs/>
                 <w:noProof/>
               </w:rPr>
-              <w:t>5</w:t>
+              <w:t>2</w:t>
             </w:r>
             <w:r>
               <w:rPr>
@@ -7050,7 +5567,7 @@
                 <w:bCs/>
                 <w:noProof/>
               </w:rPr>
-              <w:t>6</w:t>
+              <w:t>4</w:t>
             </w:r>
             <w:r>
               <w:rPr>
@@ -7092,127 +5609,6 @@
     </w:p>
   </w:footnote>
 </w:footnotes>
-</file>
-
-<file path=word/numbering.xml><?xml version="1.0" encoding="utf-8"?>
-<w:numbering xmlns:wpc="http://schemas.microsoft.com/office/word/2010/wordprocessingCanvas" xmlns:mc="http://schemas.openxmlformats.org/markup-compatibility/2006" xmlns:o="urn:schemas-microsoft-com:office:office" xmlns:r="http://schemas.openxmlformats.org/officeDocument/2006/relationships" xmlns:m="http://schemas.openxmlformats.org/officeDocument/2006/math" xmlns:v="urn:schemas-microsoft-com:vml" xmlns:wp14="http://schemas.microsoft.com/office/word/2010/wordprocessingDrawing" xmlns:wp="http://schemas.openxmlformats.org/drawingml/2006/wordprocessingDrawing" xmlns:w10="urn:schemas-microsoft-com:office:word" xmlns:w="http://schemas.openxmlformats.org/wordprocessingml/2006/main" xmlns:w14="http://schemas.microsoft.com/office/word/2010/wordml" xmlns:w15="http://schemas.microsoft.com/office/word/2012/wordml" xmlns:wpg="http://schemas.microsoft.com/office/word/2010/wordprocessingGroup" xmlns:wpi="http://schemas.microsoft.com/office/word/2010/wordprocessingInk" xmlns:wne="http://schemas.microsoft.com/office/word/2006/wordml" xmlns:wps="http://schemas.microsoft.com/office/word/2010/wordprocessingShape" mc:Ignorable="w14 w15 wp14">
-  <w:abstractNum w:abstractNumId="0" w15:restartNumberingAfterBreak="0">
-    <w:nsid w:val="7C767BA3"/>
-    <w:multiLevelType w:val="hybridMultilevel"/>
-    <w:tmpl w:val="8E549130"/>
-    <w:lvl w:ilvl="0" w:tplc="04130001">
-      <w:start w:val="1"/>
-      <w:numFmt w:val="bullet"/>
-      <w:lvlText w:val=""/>
-      <w:lvlJc w:val="left"/>
-      <w:pPr>
-        <w:ind w:left="720" w:hanging="360"/>
-      </w:pPr>
-      <w:rPr>
-        <w:rFonts w:ascii="Symbol" w:hAnsi="Symbol" w:hint="default"/>
-      </w:rPr>
-    </w:lvl>
-    <w:lvl w:ilvl="1" w:tplc="04130003">
-      <w:start w:val="1"/>
-      <w:numFmt w:val="bullet"/>
-      <w:lvlText w:val="o"/>
-      <w:lvlJc w:val="left"/>
-      <w:pPr>
-        <w:ind w:left="1440" w:hanging="360"/>
-      </w:pPr>
-      <w:rPr>
-        <w:rFonts w:ascii="Courier New" w:hAnsi="Courier New" w:cs="Courier New" w:hint="default"/>
-      </w:rPr>
-    </w:lvl>
-    <w:lvl w:ilvl="2" w:tplc="04130005" w:tentative="1">
-      <w:start w:val="1"/>
-      <w:numFmt w:val="bullet"/>
-      <w:lvlText w:val=""/>
-      <w:lvlJc w:val="left"/>
-      <w:pPr>
-        <w:ind w:left="2160" w:hanging="360"/>
-      </w:pPr>
-      <w:rPr>
-        <w:rFonts w:ascii="Wingdings" w:hAnsi="Wingdings" w:hint="default"/>
-      </w:rPr>
-    </w:lvl>
-    <w:lvl w:ilvl="3" w:tplc="04130001" w:tentative="1">
-      <w:start w:val="1"/>
-      <w:numFmt w:val="bullet"/>
-      <w:lvlText w:val=""/>
-      <w:lvlJc w:val="left"/>
-      <w:pPr>
-        <w:ind w:left="2880" w:hanging="360"/>
-      </w:pPr>
-      <w:rPr>
-        <w:rFonts w:ascii="Symbol" w:hAnsi="Symbol" w:hint="default"/>
-      </w:rPr>
-    </w:lvl>
-    <w:lvl w:ilvl="4" w:tplc="04130003" w:tentative="1">
-      <w:start w:val="1"/>
-      <w:numFmt w:val="bullet"/>
-      <w:lvlText w:val="o"/>
-      <w:lvlJc w:val="left"/>
-      <w:pPr>
-        <w:ind w:left="3600" w:hanging="360"/>
-      </w:pPr>
-      <w:rPr>
-        <w:rFonts w:ascii="Courier New" w:hAnsi="Courier New" w:cs="Courier New" w:hint="default"/>
-      </w:rPr>
-    </w:lvl>
-    <w:lvl w:ilvl="5" w:tplc="04130005" w:tentative="1">
-      <w:start w:val="1"/>
-      <w:numFmt w:val="bullet"/>
-      <w:lvlText w:val=""/>
-      <w:lvlJc w:val="left"/>
-      <w:pPr>
-        <w:ind w:left="4320" w:hanging="360"/>
-      </w:pPr>
-      <w:rPr>
-        <w:rFonts w:ascii="Wingdings" w:hAnsi="Wingdings" w:hint="default"/>
-      </w:rPr>
-    </w:lvl>
-    <w:lvl w:ilvl="6" w:tplc="04130001" w:tentative="1">
-      <w:start w:val="1"/>
-      <w:numFmt w:val="bullet"/>
-      <w:lvlText w:val=""/>
-      <w:lvlJc w:val="left"/>
-      <w:pPr>
-        <w:ind w:left="5040" w:hanging="360"/>
-      </w:pPr>
-      <w:rPr>
-        <w:rFonts w:ascii="Symbol" w:hAnsi="Symbol" w:hint="default"/>
-      </w:rPr>
-    </w:lvl>
-    <w:lvl w:ilvl="7" w:tplc="04130003" w:tentative="1">
-      <w:start w:val="1"/>
-      <w:numFmt w:val="bullet"/>
-      <w:lvlText w:val="o"/>
-      <w:lvlJc w:val="left"/>
-      <w:pPr>
-        <w:ind w:left="5760" w:hanging="360"/>
-      </w:pPr>
-      <w:rPr>
-        <w:rFonts w:ascii="Courier New" w:hAnsi="Courier New" w:cs="Courier New" w:hint="default"/>
-      </w:rPr>
-    </w:lvl>
-    <w:lvl w:ilvl="8" w:tplc="04130005" w:tentative="1">
-      <w:start w:val="1"/>
-      <w:numFmt w:val="bullet"/>
-      <w:lvlText w:val=""/>
-      <w:lvlJc w:val="left"/>
-      <w:pPr>
-        <w:ind w:left="6480" w:hanging="360"/>
-      </w:pPr>
-      <w:rPr>
-        <w:rFonts w:ascii="Wingdings" w:hAnsi="Wingdings" w:hint="default"/>
-      </w:rPr>
-    </w:lvl>
-  </w:abstractNum>
-  <w:num w:numId="1">
-    <w:abstractNumId w:val="0"/>
-  </w:num>
-</w:numbering>
 </file>
 
 <file path=word/styles.xml><?xml version="1.0" encoding="utf-8"?>
@@ -7630,29 +6026,6 @@
       <w:szCs w:val="32"/>
     </w:rPr>
   </w:style>
-  <w:style w:type="paragraph" w:styleId="Heading2">
-    <w:name w:val="heading 2"/>
-    <w:basedOn w:val="Normal"/>
-    <w:next w:val="Normal"/>
-    <w:link w:val="Heading2Char"/>
-    <w:uiPriority w:val="9"/>
-    <w:semiHidden/>
-    <w:unhideWhenUsed/>
-    <w:qFormat/>
-    <w:rsid w:val="00513548"/>
-    <w:pPr>
-      <w:keepNext/>
-      <w:keepLines/>
-      <w:spacing w:before="40" w:after="0"/>
-      <w:outlineLvl w:val="1"/>
-    </w:pPr>
-    <w:rPr>
-      <w:rFonts w:asciiTheme="majorHAnsi" w:eastAsiaTheme="majorEastAsia" w:hAnsiTheme="majorHAnsi" w:cstheme="majorBidi"/>
-      <w:color w:val="2E74B5" w:themeColor="accent1" w:themeShade="BF"/>
-      <w:sz w:val="26"/>
-      <w:szCs w:val="26"/>
-    </w:rPr>
-  </w:style>
   <w:style w:type="character" w:default="1" w:styleId="DefaultParagraphFont">
     <w:name w:val="Default Paragraph Font"/>
     <w:uiPriority w:val="1"/>
@@ -7898,25 +6271,11 @@
       <w:szCs w:val="16"/>
     </w:rPr>
   </w:style>
-  <w:style w:type="character" w:customStyle="1" w:styleId="Heading2Char">
-    <w:name w:val="Heading 2 Char"/>
-    <w:basedOn w:val="DefaultParagraphFont"/>
-    <w:link w:val="Heading2"/>
-    <w:uiPriority w:val="9"/>
-    <w:semiHidden/>
-    <w:rsid w:val="00513548"/>
-    <w:rPr>
-      <w:rFonts w:asciiTheme="majorHAnsi" w:eastAsiaTheme="majorEastAsia" w:hAnsiTheme="majorHAnsi" w:cstheme="majorBidi"/>
-      <w:color w:val="2E74B5" w:themeColor="accent1" w:themeShade="BF"/>
-      <w:sz w:val="26"/>
-      <w:szCs w:val="26"/>
-    </w:rPr>
-  </w:style>
   <w:style w:type="table" w:styleId="TableGrid">
     <w:name w:val="Table Grid"/>
     <w:basedOn w:val="TableNormal"/>
     <w:uiPriority w:val="39"/>
-    <w:rsid w:val="00513548"/>
+    <w:rsid w:val="00BC7BED"/>
     <w:pPr>
       <w:spacing w:after="0" w:line="240" w:lineRule="auto"/>
     </w:pPr>
@@ -7930,30 +6289,6 @@
         <w:insideV w:val="single" w:sz="4" w:space="0" w:color="auto"/>
       </w:tblBorders>
     </w:tblPr>
-  </w:style>
-  <w:style w:type="paragraph" w:styleId="ListParagraph">
-    <w:name w:val="List Paragraph"/>
-    <w:basedOn w:val="Normal"/>
-    <w:uiPriority w:val="34"/>
-    <w:qFormat/>
-    <w:rsid w:val="00C77CB7"/>
-    <w:pPr>
-      <w:ind w:left="720"/>
-      <w:contextualSpacing/>
-    </w:pPr>
-  </w:style>
-  <w:style w:type="paragraph" w:styleId="TOC2">
-    <w:name w:val="toc 2"/>
-    <w:basedOn w:val="Normal"/>
-    <w:next w:val="Normal"/>
-    <w:autoRedefine/>
-    <w:uiPriority w:val="39"/>
-    <w:unhideWhenUsed/>
-    <w:rsid w:val="007F51E1"/>
-    <w:pPr>
-      <w:spacing w:after="100"/>
-      <w:ind w:left="220"/>
-    </w:pPr>
   </w:style>
 </w:styles>
 </file>
@@ -8243,7 +6578,7 @@
 </file>
 
 <file path=customXml/itemProps2.xml><?xml version="1.0" encoding="utf-8"?>
-<ds:datastoreItem xmlns:ds="http://schemas.openxmlformats.org/officeDocument/2006/customXml" ds:itemID="{885F12EF-8B94-4F03-8EA3-3F328ED71BDB}">
+<ds:datastoreItem xmlns:ds="http://schemas.openxmlformats.org/officeDocument/2006/customXml" ds:itemID="{B56ABB94-7A3A-42E1-98CD-19CD4CE22D10}">
   <ds:schemaRefs>
     <ds:schemaRef ds:uri="http://schemas.openxmlformats.org/officeDocument/2006/bibliography"/>
   </ds:schemaRefs>

</xml_diff>